<commit_message>
Added links to fluency review document.
</commit_message>
<xml_diff>
--- a/Familiarity Reviews/Fluency Review (FINAL).docx
+++ b/Familiarity Reviews/Fluency Review (FINAL).docx
@@ -506,6 +506,14 @@
                 <w:szCs w:val="22"/>
               </w:rPr>
             </w:pPr>
+            <w:hyperlink r:id="rId5" w:history="1">
+              <w:r>
+                <w:rPr>
+                  <w:rStyle w:val="Hyperlink"/>
+                </w:rPr>
+                <w:t>https://github.com/alkire-jeremy/CIT360/blob/master/src/main/java/servlets/MobileServlet.java</w:t>
+              </w:r>
+            </w:hyperlink>
           </w:p>
         </w:tc>
         <w:tc>
@@ -764,6 +772,14 @@
                 <w:szCs w:val="22"/>
               </w:rPr>
             </w:pPr>
+            <w:hyperlink r:id="rId6" w:history="1">
+              <w:r>
+                <w:rPr>
+                  <w:rStyle w:val="Hyperlink"/>
+                </w:rPr>
+                <w:t>https://github.com/alkire-jeremy/CIT360/blob/master/src/main/java/servlets/SystemTest.java</w:t>
+              </w:r>
+            </w:hyperlink>
           </w:p>
         </w:tc>
         <w:tc>
@@ -839,6 +855,14 @@
                 <w:szCs w:val="22"/>
               </w:rPr>
             </w:pPr>
+            <w:hyperlink r:id="rId7" w:history="1">
+              <w:r>
+                <w:rPr>
+                  <w:rStyle w:val="Hyperlink"/>
+                </w:rPr>
+                <w:t>https://github.com/alkire-jeremy/CIT360/blob/master/src/main/java/hibernate/Project.java</w:t>
+              </w:r>
+            </w:hyperlink>
           </w:p>
         </w:tc>
         <w:tc>
@@ -914,6 +938,14 @@
                 <w:szCs w:val="22"/>
               </w:rPr>
             </w:pPr>
+            <w:hyperlink r:id="rId8" w:history="1">
+              <w:r>
+                <w:rPr>
+                  <w:rStyle w:val="Hyperlink"/>
+                </w:rPr>
+                <w:t>https://github.com/alkire-jeremy/CIT360/blob/master/src/main/java/hibernate/utils/HibernateUtil.java</w:t>
+              </w:r>
+            </w:hyperlink>
           </w:p>
         </w:tc>
         <w:tc>
@@ -1124,6 +1156,7 @@
           <w:sz w:val="22"/>
           <w:szCs w:val="22"/>
         </w:rPr>
+        <w:lastRenderedPageBreak/>
         <w:t>Starting at:</w:t>
       </w:r>
     </w:p>
@@ -1312,6 +1345,14 @@
                 <w:szCs w:val="22"/>
               </w:rPr>
             </w:pPr>
+            <w:hyperlink r:id="rId9" w:history="1">
+              <w:r>
+                <w:rPr>
+                  <w:rStyle w:val="Hyperlink"/>
+                </w:rPr>
+                <w:t>https://github.com/alkire-jeremy/CIT360/blob/master/ProjectTracker/app/src/main/java/com/example/android360x1/AddProject.java</w:t>
+              </w:r>
+            </w:hyperlink>
           </w:p>
         </w:tc>
         <w:tc>
@@ -1445,7 +1486,7 @@
               </w:rPr>
               <w:t>On line 124 a URL variable is declared. On line 127 that URL is initialized with the target servlet URL (</w:t>
             </w:r>
-            <w:hyperlink r:id="rId5" w:history="1">
+            <w:hyperlink r:id="rId10" w:history="1">
               <w:r>
                 <w:rPr>
                   <w:rStyle w:val="Hyperlink"/>
@@ -1579,7 +1620,7 @@
                 <w:sz w:val="22"/>
                 <w:szCs w:val="22"/>
               </w:rPr>
-              <w:t>THIS SECTION DOCUMENTS HOW THE CLASS RECEIVES AND PARSES A RESPONSE FROM THE SERVER:</w:t>
+              <w:t xml:space="preserve">THIS SECTION DOCUMENTS HOW THE CLASS RECEIVES AND PARSES A </w:t>
             </w:r>
             <w:r>
               <w:rPr>
@@ -1588,6 +1629,16 @@
                 <w:sz w:val="22"/>
                 <w:szCs w:val="22"/>
               </w:rPr>
+              <w:lastRenderedPageBreak/>
+              <w:t>RESPONSE FROM THE SERVER:</w:t>
+            </w:r>
+            <w:r>
+              <w:rPr>
+                <w:b/>
+                <w:bCs/>
+                <w:sz w:val="22"/>
+                <w:szCs w:val="22"/>
+              </w:rPr>
               <w:br/>
             </w:r>
             <w:r>
@@ -1596,13 +1647,6 @@
                 <w:szCs w:val="22"/>
               </w:rPr>
               <w:br/>
-            </w:r>
-            <w:r>
-              <w:rPr>
-                <w:sz w:val="22"/>
-                <w:szCs w:val="22"/>
-              </w:rPr>
-              <w:lastRenderedPageBreak/>
               <w:t xml:space="preserve">Line 180 creates a </w:t>
             </w:r>
             <w:proofErr w:type="spellStart"/>
@@ -1802,7 +1846,6 @@
                 <w:sz w:val="22"/>
                 <w:szCs w:val="22"/>
               </w:rPr>
-              <w:lastRenderedPageBreak/>
               <w:t>MainActivity.java</w:t>
             </w:r>
           </w:p>
@@ -1818,6 +1861,14 @@
                 <w:szCs w:val="22"/>
               </w:rPr>
             </w:pPr>
+            <w:hyperlink r:id="rId11" w:history="1">
+              <w:r>
+                <w:rPr>
+                  <w:rStyle w:val="Hyperlink"/>
+                </w:rPr>
+                <w:t>https://github.com/alkire-jeremy/CIT360/blob/master/ProjectTracker/app/src/main/java/com/example/android360x1/MainActivity.java</w:t>
+              </w:r>
+            </w:hyperlink>
           </w:p>
         </w:tc>
         <w:tc>
@@ -2020,14 +2071,7 @@
           <w:sz w:val="22"/>
           <w:szCs w:val="22"/>
         </w:rPr>
-        <w:t xml:space="preserve">Most executor implementations use thread pools, which can help with management of large quantities of threads. </w:t>
-      </w:r>
-      <w:r>
-        <w:rPr>
-          <w:sz w:val="22"/>
-          <w:szCs w:val="22"/>
-        </w:rPr>
-        <w:t xml:space="preserve">One benefit of creating a subclass of Thread is that it can be started right away simply calling the start() method, where as a Runnable object either has to </w:t>
+        <w:t xml:space="preserve">Most executor implementations use thread pools, which can </w:t>
       </w:r>
       <w:r>
         <w:rPr>
@@ -2035,7 +2079,14 @@
           <w:szCs w:val="22"/>
         </w:rPr>
         <w:lastRenderedPageBreak/>
-        <w:t xml:space="preserve">be passed into a new Thread constructor – followed by a call to start(), or it has to be passed to an executor, which calls its run() method. Threads can be joined, interrupted, </w:t>
+        <w:t xml:space="preserve">help with management of large quantities of threads. </w:t>
+      </w:r>
+      <w:r>
+        <w:rPr>
+          <w:sz w:val="22"/>
+          <w:szCs w:val="22"/>
+        </w:rPr>
+        <w:t xml:space="preserve">One benefit of creating a subclass of Thread is that it can be started right away simply calling the start() method, where as a Runnable object either has to be passed into a new Thread constructor – followed by a call to start(), or it has to be passed to an executor, which calls its run() method. Threads can be joined, interrupted, </w:t>
       </w:r>
       <w:r>
         <w:rPr>
@@ -2082,7 +2133,7 @@
         </w:rPr>
         <w:t xml:space="preserve"> </w:t>
       </w:r>
-      <w:hyperlink r:id="rId6" w:history="1">
+      <w:hyperlink r:id="rId12" w:history="1">
         <w:r>
           <w:rPr>
             <w:rStyle w:val="Hyperlink"/>
@@ -2309,6 +2360,14 @@
                 <w:szCs w:val="22"/>
               </w:rPr>
             </w:pPr>
+            <w:hyperlink r:id="rId13" w:history="1">
+              <w:r>
+                <w:rPr>
+                  <w:rStyle w:val="Hyperlink"/>
+                </w:rPr>
+                <w:t>https://github.com/alkire-jeremy/CIT360/blob/master/src/main/java/servlets/TimerThread.java</w:t>
+              </w:r>
+            </w:hyperlink>
           </w:p>
         </w:tc>
         <w:tc>
@@ -2430,6 +2489,14 @@
                 <w:szCs w:val="22"/>
               </w:rPr>
             </w:pPr>
+            <w:hyperlink r:id="rId14" w:history="1">
+              <w:r>
+                <w:rPr>
+                  <w:rStyle w:val="Hyperlink"/>
+                </w:rPr>
+                <w:t>https://github.com/alkire-jeremy/CIT360/blob/master/src/main/java/servlets/MobileServlet.java</w:t>
+              </w:r>
+            </w:hyperlink>
           </w:p>
         </w:tc>
         <w:tc>
@@ -2605,7 +2672,7 @@
                 <w:sz w:val="22"/>
                 <w:szCs w:val="22"/>
               </w:rPr>
-              <w:t xml:space="preserve"> class. This is a helper class around Thread and is used for short operations. It runs asynchronously alongside the main UI thread in Android. This is implemented both in MainActivity.java in Android </w:t>
+              <w:t xml:space="preserve"> class. This is a helper class around Thread and is used for short operations. It runs asynchronously alongside the main UI thread in </w:t>
             </w:r>
             <w:r>
               <w:rPr>
@@ -2613,7 +2680,7 @@
                 <w:szCs w:val="22"/>
               </w:rPr>
               <w:lastRenderedPageBreak/>
-              <w:t>Studio and AddProject.java in Android Studio.</w:t>
+              <w:t>Android. This is implemented both in MainActivity.java in Android Studio and AddProject.java in Android Studio.</w:t>
             </w:r>
           </w:p>
         </w:tc>
@@ -2671,6 +2738,14 @@
                 <w:szCs w:val="22"/>
               </w:rPr>
             </w:pPr>
+            <w:hyperlink r:id="rId15" w:history="1">
+              <w:r>
+                <w:rPr>
+                  <w:rStyle w:val="Hyperlink"/>
+                </w:rPr>
+                <w:t>https://github.com/alkire-jeremy/CIT360/blob/master/src/main/java/servlets/SystemTest.java</w:t>
+              </w:r>
+            </w:hyperlink>
           </w:p>
         </w:tc>
         <w:tc>
@@ -2705,21 +2780,7 @@
                 <w:sz w:val="22"/>
                 <w:szCs w:val="22"/>
               </w:rPr>
-              <w:t xml:space="preserve"> class is </w:t>
-            </w:r>
-            <w:r>
-              <w:rPr>
-                <w:sz w:val="22"/>
-                <w:szCs w:val="22"/>
-              </w:rPr>
-              <w:t xml:space="preserve">also </w:t>
-            </w:r>
-            <w:r>
-              <w:rPr>
-                <w:sz w:val="22"/>
-                <w:szCs w:val="22"/>
-              </w:rPr>
-              <w:t xml:space="preserve">created in </w:t>
+              <w:t xml:space="preserve"> class is also created in </w:t>
             </w:r>
             <w:proofErr w:type="spellStart"/>
             <w:r>
@@ -2735,14 +2796,7 @@
                 <w:sz w:val="22"/>
                 <w:szCs w:val="22"/>
               </w:rPr>
-              <w:t xml:space="preserve"> </w:t>
-            </w:r>
-            <w:r>
-              <w:rPr>
-                <w:sz w:val="22"/>
-                <w:szCs w:val="22"/>
-              </w:rPr>
-              <w:t>constructor on line 34.</w:t>
+              <w:t xml:space="preserve"> constructor on line 34.</w:t>
             </w:r>
             <w:r>
               <w:rPr>
@@ -3091,433 +3145,464 @@
                 <w:szCs w:val="22"/>
               </w:rPr>
             </w:pPr>
-          </w:p>
-        </w:tc>
-        <w:tc>
-          <w:tcPr>
-            <w:tcW w:w="3510" w:type="dxa"/>
-          </w:tcPr>
-          <w:p>
-            <w:pPr>
-              <w:rPr>
-                <w:sz w:val="22"/>
-                <w:szCs w:val="22"/>
-              </w:rPr>
-            </w:pPr>
-            <w:r>
-              <w:rPr>
-                <w:sz w:val="22"/>
-                <w:szCs w:val="22"/>
-              </w:rPr>
-              <w:t xml:space="preserve">This class is an extension of </w:t>
-            </w:r>
-            <w:proofErr w:type="spellStart"/>
-            <w:r>
-              <w:rPr>
-                <w:sz w:val="22"/>
-                <w:szCs w:val="22"/>
-              </w:rPr>
-              <w:t>HttpServlet</w:t>
-            </w:r>
-            <w:proofErr w:type="spellEnd"/>
-            <w:r>
-              <w:rPr>
-                <w:sz w:val="22"/>
-                <w:szCs w:val="22"/>
-              </w:rPr>
-              <w:t xml:space="preserve">. </w:t>
-            </w:r>
-            <w:r>
-              <w:rPr>
-                <w:sz w:val="22"/>
-                <w:szCs w:val="22"/>
-              </w:rPr>
-              <w:t>It contains a constructor, a public void doGet() method and a public void doPost() method. They’re public as I attempted to implement JUnit testing into the servlet and public access was required.</w:t>
-            </w:r>
-            <w:r>
-              <w:rPr>
-                <w:sz w:val="22"/>
-                <w:szCs w:val="22"/>
-              </w:rPr>
-              <w:br/>
-            </w:r>
-            <w:r>
-              <w:rPr>
-                <w:sz w:val="22"/>
-                <w:szCs w:val="22"/>
-              </w:rPr>
-              <w:br/>
-              <w:t>It is designed to be hosted on Apache Tomcat in Eclipse.</w:t>
-            </w:r>
-          </w:p>
-          <w:p>
-            <w:pPr>
-              <w:rPr>
-                <w:sz w:val="22"/>
-                <w:szCs w:val="22"/>
-              </w:rPr>
-            </w:pPr>
-          </w:p>
-          <w:p>
-            <w:pPr>
-              <w:rPr>
-                <w:sz w:val="22"/>
-                <w:szCs w:val="22"/>
-              </w:rPr>
-            </w:pPr>
-            <w:r>
-              <w:rPr>
-                <w:sz w:val="22"/>
-                <w:szCs w:val="22"/>
-              </w:rPr>
-              <w:t>The doPost() method is entirely responsible for all communication between the servlet and the client (Android).</w:t>
-            </w:r>
-          </w:p>
-          <w:p>
-            <w:pPr>
-              <w:rPr>
-                <w:sz w:val="22"/>
-                <w:szCs w:val="22"/>
-              </w:rPr>
-            </w:pPr>
-          </w:p>
-          <w:p>
-            <w:pPr>
-              <w:rPr>
-                <w:sz w:val="22"/>
-                <w:szCs w:val="22"/>
-              </w:rPr>
-            </w:pPr>
-            <w:r>
-              <w:rPr>
-                <w:sz w:val="22"/>
-                <w:szCs w:val="22"/>
-              </w:rPr>
-              <w:t>Lines 61-62 generate a unique primary key value to be assigned to the object that we will insert into the database.</w:t>
-            </w:r>
-          </w:p>
-          <w:p>
-            <w:pPr>
-              <w:rPr>
-                <w:sz w:val="22"/>
-                <w:szCs w:val="22"/>
-              </w:rPr>
-            </w:pPr>
-          </w:p>
-          <w:p>
-            <w:pPr>
-              <w:rPr>
-                <w:sz w:val="22"/>
-                <w:szCs w:val="22"/>
-              </w:rPr>
-            </w:pPr>
-            <w:r>
-              <w:rPr>
-                <w:sz w:val="22"/>
-                <w:szCs w:val="22"/>
-              </w:rPr>
-              <w:t xml:space="preserve">Lines 65-74 create a new instance of the Project class and configures it by calling its setter methods and passing the values returned by </w:t>
-            </w:r>
-            <w:proofErr w:type="spellStart"/>
-            <w:r>
-              <w:rPr>
-                <w:sz w:val="22"/>
-                <w:szCs w:val="22"/>
-              </w:rPr>
-              <w:lastRenderedPageBreak/>
-              <w:t>request.getParameter</w:t>
-            </w:r>
-            <w:proofErr w:type="spellEnd"/>
-            <w:r>
-              <w:rPr>
-                <w:sz w:val="22"/>
-                <w:szCs w:val="22"/>
-              </w:rPr>
-              <w:t>() into them as arguments.</w:t>
-            </w:r>
-            <w:r>
-              <w:rPr>
-                <w:sz w:val="22"/>
-                <w:szCs w:val="22"/>
-              </w:rPr>
-              <w:br/>
-            </w:r>
-            <w:r>
-              <w:rPr>
-                <w:sz w:val="22"/>
-                <w:szCs w:val="22"/>
-              </w:rPr>
-              <w:br/>
-              <w:t>Lines 76-81 create a new session factory, session, and transaction with Hibernate. Line 84 saves the object in the session and line 87 commits it to the MySQL database (hosted with XAMPP).</w:t>
-            </w:r>
-          </w:p>
-          <w:p>
-            <w:pPr>
-              <w:rPr>
-                <w:sz w:val="22"/>
-                <w:szCs w:val="22"/>
-              </w:rPr>
-            </w:pPr>
-          </w:p>
-          <w:p>
-            <w:pPr>
-              <w:rPr>
-                <w:sz w:val="22"/>
-                <w:szCs w:val="22"/>
-              </w:rPr>
-            </w:pPr>
-            <w:r>
-              <w:rPr>
-                <w:sz w:val="22"/>
-                <w:szCs w:val="22"/>
-              </w:rPr>
-              <w:t>Line 92 declares and initializes a variable that will contain the response that will be sent to Android.</w:t>
-            </w:r>
-          </w:p>
-          <w:p>
-            <w:pPr>
-              <w:rPr>
-                <w:sz w:val="22"/>
-                <w:szCs w:val="22"/>
-              </w:rPr>
-            </w:pPr>
-          </w:p>
-          <w:p>
-            <w:pPr>
-              <w:rPr>
-                <w:sz w:val="22"/>
-                <w:szCs w:val="22"/>
-              </w:rPr>
-            </w:pPr>
-            <w:r>
-              <w:rPr>
-                <w:sz w:val="22"/>
-                <w:szCs w:val="22"/>
-              </w:rPr>
-              <w:t>Lines 94-99 create a new session factory, session, and transaction with Hibernate. Lines 102-104 query the database for all the contents of the Projects table and assigns the result to a List of Projects.</w:t>
-            </w:r>
-          </w:p>
-          <w:p>
-            <w:pPr>
-              <w:rPr>
-                <w:sz w:val="22"/>
-                <w:szCs w:val="22"/>
-              </w:rPr>
-            </w:pPr>
-          </w:p>
-          <w:p>
-            <w:pPr>
-              <w:rPr>
-                <w:sz w:val="22"/>
-                <w:szCs w:val="22"/>
-              </w:rPr>
-            </w:pPr>
-            <w:r>
-              <w:rPr>
-                <w:sz w:val="22"/>
-                <w:szCs w:val="22"/>
-              </w:rPr>
-              <w:t>Lines 107-110 iterate through the List of Projects and converts each Project object to a JSON string, only to append this to the end of the “</w:t>
-            </w:r>
-            <w:proofErr w:type="spellStart"/>
-            <w:r>
-              <w:rPr>
-                <w:sz w:val="22"/>
-                <w:szCs w:val="22"/>
-              </w:rPr>
-              <w:t>responseToAndroid</w:t>
-            </w:r>
-            <w:proofErr w:type="spellEnd"/>
-            <w:r>
-              <w:rPr>
-                <w:sz w:val="22"/>
-                <w:szCs w:val="22"/>
-              </w:rPr>
-              <w:t>” String variable.</w:t>
-            </w:r>
-          </w:p>
-          <w:p>
-            <w:pPr>
-              <w:rPr>
-                <w:sz w:val="22"/>
-                <w:szCs w:val="22"/>
-              </w:rPr>
-            </w:pPr>
-          </w:p>
-          <w:p>
-            <w:pPr>
-              <w:rPr>
-                <w:sz w:val="22"/>
-                <w:szCs w:val="22"/>
-              </w:rPr>
-            </w:pPr>
-            <w:r>
-              <w:rPr>
-                <w:sz w:val="22"/>
-                <w:szCs w:val="22"/>
-              </w:rPr>
-              <w:t>Lines 117-118 send this response back to Android.</w:t>
-            </w:r>
-          </w:p>
-          <w:p>
-            <w:pPr>
-              <w:rPr>
-                <w:sz w:val="22"/>
-                <w:szCs w:val="22"/>
-              </w:rPr>
-            </w:pPr>
-          </w:p>
-        </w:tc>
-        <w:tc>
-          <w:tcPr>
-            <w:tcW w:w="1615" w:type="dxa"/>
-          </w:tcPr>
-          <w:p>
-            <w:pPr>
-              <w:rPr>
-                <w:sz w:val="22"/>
-                <w:szCs w:val="22"/>
-              </w:rPr>
-            </w:pPr>
-            <w:r>
-              <w:rPr>
-                <w:sz w:val="22"/>
-                <w:szCs w:val="22"/>
-              </w:rPr>
-              <w:lastRenderedPageBreak/>
-              <w:t>My code.</w:t>
-            </w:r>
-          </w:p>
-        </w:tc>
-      </w:tr>
-      <w:tr>
-        <w:tc>
-          <w:tcPr>
-            <w:tcW w:w="2245" w:type="dxa"/>
-          </w:tcPr>
-          <w:p>
-            <w:pPr>
-              <w:rPr>
-                <w:sz w:val="22"/>
-                <w:szCs w:val="22"/>
-              </w:rPr>
-            </w:pPr>
-            <w:r>
-              <w:rPr>
-                <w:sz w:val="22"/>
-                <w:szCs w:val="22"/>
-              </w:rPr>
-              <w:t>SystemTest.java</w:t>
-            </w:r>
-          </w:p>
-        </w:tc>
-        <w:tc>
-          <w:tcPr>
-            <w:tcW w:w="1980" w:type="dxa"/>
-          </w:tcPr>
-          <w:p>
-            <w:pPr>
-              <w:rPr>
-                <w:sz w:val="22"/>
-                <w:szCs w:val="22"/>
-              </w:rPr>
-            </w:pPr>
-          </w:p>
-        </w:tc>
-        <w:tc>
-          <w:tcPr>
-            <w:tcW w:w="3510" w:type="dxa"/>
-          </w:tcPr>
-          <w:p>
-            <w:pPr>
-              <w:rPr>
-                <w:sz w:val="22"/>
-                <w:szCs w:val="22"/>
-              </w:rPr>
-            </w:pPr>
-            <w:r>
-              <w:rPr>
-                <w:sz w:val="22"/>
-                <w:szCs w:val="22"/>
-              </w:rPr>
-              <w:t>This class another servlet, and it is nearly identical to the above, and thus its documentation should be the same, barring one difference:</w:t>
-            </w:r>
-            <w:r>
-              <w:rPr>
-                <w:sz w:val="22"/>
-                <w:szCs w:val="22"/>
-              </w:rPr>
-              <w:br/>
-            </w:r>
-            <w:r>
-              <w:rPr>
-                <w:sz w:val="22"/>
-                <w:szCs w:val="22"/>
-              </w:rPr>
-              <w:br/>
-              <w:t>It does not query the database after inserting a test object into it. Instead, it simply converts the original request to JSON and sends it back to Android.</w:t>
-            </w:r>
-          </w:p>
-        </w:tc>
-        <w:tc>
-          <w:tcPr>
-            <w:tcW w:w="1615" w:type="dxa"/>
-          </w:tcPr>
-          <w:p>
-            <w:pPr>
-              <w:rPr>
-                <w:sz w:val="22"/>
-                <w:szCs w:val="22"/>
-              </w:rPr>
-            </w:pPr>
-          </w:p>
-        </w:tc>
-      </w:tr>
-      <w:tr>
-        <w:tc>
-          <w:tcPr>
-            <w:tcW w:w="2245" w:type="dxa"/>
-          </w:tcPr>
-          <w:p>
-            <w:pPr>
-              <w:rPr>
-                <w:sz w:val="22"/>
-                <w:szCs w:val="22"/>
-              </w:rPr>
-            </w:pPr>
-            <w:r>
-              <w:rPr>
-                <w:sz w:val="22"/>
-                <w:szCs w:val="22"/>
-              </w:rPr>
-              <w:t>web.xml</w:t>
-            </w:r>
-          </w:p>
-        </w:tc>
-        <w:tc>
-          <w:tcPr>
-            <w:tcW w:w="1980" w:type="dxa"/>
-          </w:tcPr>
-          <w:p>
-            <w:pPr>
-              <w:rPr>
-                <w:sz w:val="22"/>
-                <w:szCs w:val="22"/>
-              </w:rPr>
-            </w:pPr>
-            <w:hyperlink r:id="rId7" w:history="1">
+            <w:hyperlink r:id="rId16" w:history="1">
               <w:r>
                 <w:rPr>
                   <w:rStyle w:val="Hyperlink"/>
                 </w:rPr>
-                <w:t>https://github.com/alkire-jeremy/CIT360/blob/master/src/m</w:t>
+                <w:t>https://github.com/alkire-jeremy/CIT360/blob/master/src/main/java/servlets/MobileServlet.java</w:t>
+              </w:r>
+            </w:hyperlink>
+          </w:p>
+        </w:tc>
+        <w:tc>
+          <w:tcPr>
+            <w:tcW w:w="3510" w:type="dxa"/>
+          </w:tcPr>
+          <w:p>
+            <w:pPr>
+              <w:rPr>
+                <w:sz w:val="22"/>
+                <w:szCs w:val="22"/>
+              </w:rPr>
+            </w:pPr>
+            <w:r>
+              <w:rPr>
+                <w:sz w:val="22"/>
+                <w:szCs w:val="22"/>
+              </w:rPr>
+              <w:t xml:space="preserve">This class is an extension of </w:t>
+            </w:r>
+            <w:proofErr w:type="spellStart"/>
+            <w:r>
+              <w:rPr>
+                <w:sz w:val="22"/>
+                <w:szCs w:val="22"/>
+              </w:rPr>
+              <w:t>HttpServlet</w:t>
+            </w:r>
+            <w:proofErr w:type="spellEnd"/>
+            <w:r>
+              <w:rPr>
+                <w:sz w:val="22"/>
+                <w:szCs w:val="22"/>
+              </w:rPr>
+              <w:t xml:space="preserve">. </w:t>
+            </w:r>
+            <w:r>
+              <w:rPr>
+                <w:sz w:val="22"/>
+                <w:szCs w:val="22"/>
+              </w:rPr>
+              <w:t>It contains a constructor, a public void doGet() method and a public void doPost() method. They’re public as I attempted to implement JUnit testing into the servlet and public access was required.</w:t>
+            </w:r>
+            <w:r>
+              <w:rPr>
+                <w:sz w:val="22"/>
+                <w:szCs w:val="22"/>
+              </w:rPr>
+              <w:br/>
+            </w:r>
+            <w:r>
+              <w:rPr>
+                <w:sz w:val="22"/>
+                <w:szCs w:val="22"/>
+              </w:rPr>
+              <w:br/>
+              <w:t>It is designed to be hosted on Apache Tomcat in Eclipse.</w:t>
+            </w:r>
+          </w:p>
+          <w:p>
+            <w:pPr>
+              <w:rPr>
+                <w:sz w:val="22"/>
+                <w:szCs w:val="22"/>
+              </w:rPr>
+            </w:pPr>
+          </w:p>
+          <w:p>
+            <w:pPr>
+              <w:rPr>
+                <w:sz w:val="22"/>
+                <w:szCs w:val="22"/>
+              </w:rPr>
+            </w:pPr>
+            <w:r>
+              <w:rPr>
+                <w:sz w:val="22"/>
+                <w:szCs w:val="22"/>
+              </w:rPr>
+              <w:t>The doPost() method is entirely responsible for all communication between the servlet and the client (Android).</w:t>
+            </w:r>
+          </w:p>
+          <w:p>
+            <w:pPr>
+              <w:rPr>
+                <w:sz w:val="22"/>
+                <w:szCs w:val="22"/>
+              </w:rPr>
+            </w:pPr>
+          </w:p>
+          <w:p>
+            <w:pPr>
+              <w:rPr>
+                <w:sz w:val="22"/>
+                <w:szCs w:val="22"/>
+              </w:rPr>
+            </w:pPr>
+            <w:r>
+              <w:rPr>
+                <w:sz w:val="22"/>
+                <w:szCs w:val="22"/>
+              </w:rPr>
+              <w:t>Lines 61-62 generate a unique primary key value to be assigned to the object that we will insert into the database.</w:t>
+            </w:r>
+          </w:p>
+          <w:p>
+            <w:pPr>
+              <w:rPr>
+                <w:sz w:val="22"/>
+                <w:szCs w:val="22"/>
+              </w:rPr>
+            </w:pPr>
+          </w:p>
+          <w:p>
+            <w:pPr>
+              <w:rPr>
+                <w:sz w:val="22"/>
+                <w:szCs w:val="22"/>
+              </w:rPr>
+            </w:pPr>
+            <w:r>
+              <w:rPr>
+                <w:sz w:val="22"/>
+                <w:szCs w:val="22"/>
+              </w:rPr>
+              <w:t xml:space="preserve">Lines 65-74 create a new instance of the Project class and configures it by </w:t>
+            </w:r>
+            <w:r>
+              <w:rPr>
+                <w:sz w:val="22"/>
+                <w:szCs w:val="22"/>
+              </w:rPr>
+              <w:lastRenderedPageBreak/>
+              <w:t xml:space="preserve">calling its setter methods and passing the values returned by </w:t>
+            </w:r>
+            <w:proofErr w:type="spellStart"/>
+            <w:r>
+              <w:rPr>
+                <w:sz w:val="22"/>
+                <w:szCs w:val="22"/>
+              </w:rPr>
+              <w:t>request.getParameter</w:t>
+            </w:r>
+            <w:proofErr w:type="spellEnd"/>
+            <w:r>
+              <w:rPr>
+                <w:sz w:val="22"/>
+                <w:szCs w:val="22"/>
+              </w:rPr>
+              <w:t>() into them as arguments.</w:t>
+            </w:r>
+            <w:r>
+              <w:rPr>
+                <w:sz w:val="22"/>
+                <w:szCs w:val="22"/>
+              </w:rPr>
+              <w:br/>
+            </w:r>
+            <w:r>
+              <w:rPr>
+                <w:sz w:val="22"/>
+                <w:szCs w:val="22"/>
+              </w:rPr>
+              <w:br/>
+              <w:t>Lines 76-81 create a new session factory, session, and transaction with Hibernate. Line 84 saves the object in the session and line 87 commits it to the MySQL database (hosted with XAMPP).</w:t>
+            </w:r>
+          </w:p>
+          <w:p>
+            <w:pPr>
+              <w:rPr>
+                <w:sz w:val="22"/>
+                <w:szCs w:val="22"/>
+              </w:rPr>
+            </w:pPr>
+          </w:p>
+          <w:p>
+            <w:pPr>
+              <w:rPr>
+                <w:sz w:val="22"/>
+                <w:szCs w:val="22"/>
+              </w:rPr>
+            </w:pPr>
+            <w:r>
+              <w:rPr>
+                <w:sz w:val="22"/>
+                <w:szCs w:val="22"/>
+              </w:rPr>
+              <w:t>Line 92 declares and initializes a variable that will contain the response that will be sent to Android.</w:t>
+            </w:r>
+          </w:p>
+          <w:p>
+            <w:pPr>
+              <w:rPr>
+                <w:sz w:val="22"/>
+                <w:szCs w:val="22"/>
+              </w:rPr>
+            </w:pPr>
+          </w:p>
+          <w:p>
+            <w:pPr>
+              <w:rPr>
+                <w:sz w:val="22"/>
+                <w:szCs w:val="22"/>
+              </w:rPr>
+            </w:pPr>
+            <w:r>
+              <w:rPr>
+                <w:sz w:val="22"/>
+                <w:szCs w:val="22"/>
+              </w:rPr>
+              <w:t>Lines 94-99 create a new session factory, session, and transaction with Hibernate. Lines 102-104 query the database for all the contents of the Projects table and assigns the result to a List of Projects.</w:t>
+            </w:r>
+          </w:p>
+          <w:p>
+            <w:pPr>
+              <w:rPr>
+                <w:sz w:val="22"/>
+                <w:szCs w:val="22"/>
+              </w:rPr>
+            </w:pPr>
+          </w:p>
+          <w:p>
+            <w:pPr>
+              <w:rPr>
+                <w:sz w:val="22"/>
+                <w:szCs w:val="22"/>
+              </w:rPr>
+            </w:pPr>
+            <w:r>
+              <w:rPr>
+                <w:sz w:val="22"/>
+                <w:szCs w:val="22"/>
+              </w:rPr>
+              <w:t>Lines 107-110 iterate through the List of Projects and converts each Project object to a JSON string, only to append this to the end of the “</w:t>
+            </w:r>
+            <w:proofErr w:type="spellStart"/>
+            <w:r>
+              <w:rPr>
+                <w:sz w:val="22"/>
+                <w:szCs w:val="22"/>
+              </w:rPr>
+              <w:t>responseToAndroid</w:t>
+            </w:r>
+            <w:proofErr w:type="spellEnd"/>
+            <w:r>
+              <w:rPr>
+                <w:sz w:val="22"/>
+                <w:szCs w:val="22"/>
+              </w:rPr>
+              <w:t>” String variable.</w:t>
+            </w:r>
+          </w:p>
+          <w:p>
+            <w:pPr>
+              <w:rPr>
+                <w:sz w:val="22"/>
+                <w:szCs w:val="22"/>
+              </w:rPr>
+            </w:pPr>
+          </w:p>
+          <w:p>
+            <w:pPr>
+              <w:rPr>
+                <w:sz w:val="22"/>
+                <w:szCs w:val="22"/>
+              </w:rPr>
+            </w:pPr>
+            <w:r>
+              <w:rPr>
+                <w:sz w:val="22"/>
+                <w:szCs w:val="22"/>
+              </w:rPr>
+              <w:t>Lines 117-118 send this response back to Android.</w:t>
+            </w:r>
+          </w:p>
+          <w:p>
+            <w:pPr>
+              <w:rPr>
+                <w:sz w:val="22"/>
+                <w:szCs w:val="22"/>
+              </w:rPr>
+            </w:pPr>
+          </w:p>
+        </w:tc>
+        <w:tc>
+          <w:tcPr>
+            <w:tcW w:w="1615" w:type="dxa"/>
+          </w:tcPr>
+          <w:p>
+            <w:pPr>
+              <w:rPr>
+                <w:sz w:val="22"/>
+                <w:szCs w:val="22"/>
+              </w:rPr>
+            </w:pPr>
+            <w:r>
+              <w:rPr>
+                <w:sz w:val="22"/>
+                <w:szCs w:val="22"/>
+              </w:rPr>
+              <w:lastRenderedPageBreak/>
+              <w:t>My code.</w:t>
+            </w:r>
+          </w:p>
+        </w:tc>
+      </w:tr>
+      <w:tr>
+        <w:tc>
+          <w:tcPr>
+            <w:tcW w:w="2245" w:type="dxa"/>
+          </w:tcPr>
+          <w:p>
+            <w:pPr>
+              <w:rPr>
+                <w:sz w:val="22"/>
+                <w:szCs w:val="22"/>
+              </w:rPr>
+            </w:pPr>
+            <w:r>
+              <w:rPr>
+                <w:sz w:val="22"/>
+                <w:szCs w:val="22"/>
+              </w:rPr>
+              <w:t>SystemTest.java</w:t>
+            </w:r>
+            <w:r>
+              <w:rPr>
+                <w:sz w:val="22"/>
+                <w:szCs w:val="22"/>
+              </w:rPr>
+              <w:br/>
+              <w:t>(ECLIPSE)</w:t>
+            </w:r>
+          </w:p>
+        </w:tc>
+        <w:tc>
+          <w:tcPr>
+            <w:tcW w:w="1980" w:type="dxa"/>
+          </w:tcPr>
+          <w:p>
+            <w:pPr>
+              <w:rPr>
+                <w:sz w:val="22"/>
+                <w:szCs w:val="22"/>
+              </w:rPr>
+            </w:pPr>
+            <w:hyperlink r:id="rId17" w:history="1">
+              <w:r>
+                <w:rPr>
+                  <w:rStyle w:val="Hyperlink"/>
+                </w:rPr>
+                <w:t>https://github.com/alkire-jeremy/CIT360/blob/master/src/main/java/servlets/SystemTest.java</w:t>
+              </w:r>
+            </w:hyperlink>
+          </w:p>
+        </w:tc>
+        <w:tc>
+          <w:tcPr>
+            <w:tcW w:w="3510" w:type="dxa"/>
+          </w:tcPr>
+          <w:p>
+            <w:pPr>
+              <w:rPr>
+                <w:sz w:val="22"/>
+                <w:szCs w:val="22"/>
+              </w:rPr>
+            </w:pPr>
+            <w:r>
+              <w:rPr>
+                <w:sz w:val="22"/>
+                <w:szCs w:val="22"/>
+              </w:rPr>
+              <w:t>This class another servlet, and it is nearly identical to the above, and thus its documentation should be the same, barring one difference:</w:t>
+            </w:r>
+            <w:r>
+              <w:rPr>
+                <w:sz w:val="22"/>
+                <w:szCs w:val="22"/>
+              </w:rPr>
+              <w:br/>
+            </w:r>
+            <w:r>
+              <w:rPr>
+                <w:sz w:val="22"/>
+                <w:szCs w:val="22"/>
+              </w:rPr>
+              <w:br/>
+              <w:t>It does not query the database after inserting a test object into it. Instead, it simply converts the original request to JSON and sends it back to Android.</w:t>
+            </w:r>
+          </w:p>
+        </w:tc>
+        <w:tc>
+          <w:tcPr>
+            <w:tcW w:w="1615" w:type="dxa"/>
+          </w:tcPr>
+          <w:p>
+            <w:pPr>
+              <w:rPr>
+                <w:sz w:val="22"/>
+                <w:szCs w:val="22"/>
+              </w:rPr>
+            </w:pPr>
+          </w:p>
+        </w:tc>
+      </w:tr>
+      <w:tr>
+        <w:tc>
+          <w:tcPr>
+            <w:tcW w:w="2245" w:type="dxa"/>
+          </w:tcPr>
+          <w:p>
+            <w:pPr>
+              <w:rPr>
+                <w:sz w:val="22"/>
+                <w:szCs w:val="22"/>
+              </w:rPr>
+            </w:pPr>
+            <w:r>
+              <w:rPr>
+                <w:sz w:val="22"/>
+                <w:szCs w:val="22"/>
+              </w:rPr>
+              <w:t>web.xml</w:t>
+            </w:r>
+          </w:p>
+        </w:tc>
+        <w:tc>
+          <w:tcPr>
+            <w:tcW w:w="1980" w:type="dxa"/>
+          </w:tcPr>
+          <w:p>
+            <w:pPr>
+              <w:rPr>
+                <w:sz w:val="22"/>
+                <w:szCs w:val="22"/>
+              </w:rPr>
+            </w:pPr>
+            <w:hyperlink r:id="rId18" w:history="1">
+              <w:r>
+                <w:rPr>
+                  <w:rStyle w:val="Hyperlink"/>
+                </w:rPr>
+                <w:t>https://github.com/alkire-jeremy/CIT360/bl</w:t>
               </w:r>
               <w:r>
                 <w:rPr>
                   <w:rStyle w:val="Hyperlink"/>
                 </w:rPr>
                 <w:lastRenderedPageBreak/>
-                <w:t>ain/webapp/WEB-INF/web.xml</w:t>
+                <w:t>ob/master/src/main/webapp/WEB-INF/web.xml</w:t>
               </w:r>
             </w:hyperlink>
           </w:p>
@@ -3595,7 +3680,15 @@
                 <w:sz w:val="22"/>
                 <w:szCs w:val="22"/>
               </w:rPr>
-              <w:t xml:space="preserve">, so that </w:t>
+              <w:t xml:space="preserve">, so </w:t>
+            </w:r>
+            <w:r>
+              <w:rPr>
+                <w:sz w:val="22"/>
+                <w:szCs w:val="22"/>
+              </w:rPr>
+              <w:lastRenderedPageBreak/>
+              <w:t xml:space="preserve">that </w:t>
             </w:r>
             <w:r>
               <w:rPr>
@@ -3636,6 +3729,7 @@
                 <w:sz w:val="22"/>
                 <w:szCs w:val="22"/>
               </w:rPr>
+              <w:lastRenderedPageBreak/>
               <w:t>My code.</w:t>
             </w:r>
           </w:p>
@@ -3957,6 +4051,14 @@
                 <w:szCs w:val="22"/>
               </w:rPr>
             </w:pPr>
+            <w:hyperlink r:id="rId19" w:history="1">
+              <w:r>
+                <w:rPr>
+                  <w:rStyle w:val="Hyperlink"/>
+                </w:rPr>
+                <w:t>https://github.com/alkire-jeremy/CIT360/blob/master/src/main/java/servlets/MobileServlet.java</w:t>
+              </w:r>
+            </w:hyperlink>
           </w:p>
         </w:tc>
         <w:tc>
@@ -4117,13 +4219,30 @@
               </w:rPr>
               <w:t>SystemTest.java</w:t>
             </w:r>
+            <w:r>
+              <w:rPr>
+                <w:sz w:val="22"/>
+                <w:szCs w:val="22"/>
+              </w:rPr>
+              <w:br/>
+              <w:t>(ECLIPSE)</w:t>
+            </w:r>
           </w:p>
         </w:tc>
         <w:tc>
           <w:tcPr>
             <w:tcW w:w="1980" w:type="dxa"/>
           </w:tcPr>
-          <w:p/>
+          <w:p>
+            <w:hyperlink r:id="rId20" w:history="1">
+              <w:r>
+                <w:rPr>
+                  <w:rStyle w:val="Hyperlink"/>
+                </w:rPr>
+                <w:t>https://github.com/alkire-jeremy/CIT360/blob/master/src/main/java/servlets/SystemTest.java</w:t>
+              </w:r>
+            </w:hyperlink>
+          </w:p>
         </w:tc>
         <w:tc>
           <w:tcPr>
@@ -4141,14 +4260,7 @@
                 <w:sz w:val="22"/>
                 <w:szCs w:val="22"/>
               </w:rPr>
-              <w:t xml:space="preserve">Lines 121-129 contain a method which utilizes </w:t>
-            </w:r>
-            <w:r>
-              <w:rPr>
-                <w:sz w:val="22"/>
-                <w:szCs w:val="22"/>
-              </w:rPr>
-              <w:t xml:space="preserve">the </w:t>
+              <w:t xml:space="preserve">Lines 121-129 contain a method which utilizes the </w:t>
             </w:r>
             <w:proofErr w:type="spellStart"/>
             <w:r>
@@ -4164,14 +4276,7 @@
                 <w:sz w:val="22"/>
                 <w:szCs w:val="22"/>
               </w:rPr>
-              <w:t xml:space="preserve"> JSON </w:t>
-            </w:r>
-            <w:r>
-              <w:rPr>
-                <w:sz w:val="22"/>
-                <w:szCs w:val="22"/>
-              </w:rPr>
-              <w:t>library to convert instances of the Project class to JSON strings. It accepts a Project object as an argument to its method and returns a JSON string equivalent to the caller.</w:t>
+              <w:t xml:space="preserve"> JSON library to convert instances of the Project class to JSON strings. It accepts a Project object as an argument to its method and returns a JSON string equivalent to the caller.</w:t>
             </w:r>
           </w:p>
           <w:p>
@@ -4278,7 +4383,16 @@
           <w:tcPr>
             <w:tcW w:w="1980" w:type="dxa"/>
           </w:tcPr>
-          <w:p/>
+          <w:p>
+            <w:hyperlink r:id="rId21" w:history="1">
+              <w:r>
+                <w:rPr>
+                  <w:rStyle w:val="Hyperlink"/>
+                </w:rPr>
+                <w:t>https://github.com/alkire-jeremy/CIT360/blob/master/ProjectTracker/app/src/main/java/com/example/android360x1/ViewProjects.java</w:t>
+              </w:r>
+            </w:hyperlink>
+          </w:p>
         </w:tc>
         <w:tc>
           <w:tcPr>
@@ -4741,6 +4855,14 @@
                 <w:szCs w:val="22"/>
               </w:rPr>
             </w:pPr>
+            <w:hyperlink r:id="rId22" w:history="1">
+              <w:r>
+                <w:rPr>
+                  <w:rStyle w:val="Hyperlink"/>
+                </w:rPr>
+                <w:t>https://github.com/alkire-jeremy/CIT360/blob/master/ProjectTracker/app/src/main/java/com/example/android360x1/ViewProjects.java</w:t>
+              </w:r>
+            </w:hyperlink>
           </w:p>
         </w:tc>
         <w:tc>
@@ -5169,6 +5291,14 @@
                 <w:szCs w:val="22"/>
               </w:rPr>
             </w:pPr>
+            <w:hyperlink r:id="rId23" w:history="1">
+              <w:r>
+                <w:rPr>
+                  <w:rStyle w:val="Hyperlink"/>
+                </w:rPr>
+                <w:t>https://github.com/alkire-jeremy/CIT360/blob/master/src/main/java/servlets/SystemTest.java</w:t>
+              </w:r>
+            </w:hyperlink>
           </w:p>
         </w:tc>
         <w:tc>
@@ -5259,11 +5389,32 @@
     <w:p>
       <w:pPr>
         <w:rPr>
+          <w:sz w:val="22"/>
+          <w:szCs w:val="22"/>
+        </w:rPr>
+      </w:pPr>
+      <w:r>
+        <w:rPr>
           <w:b/>
           <w:sz w:val="22"/>
           <w:szCs w:val="22"/>
         </w:rPr>
-      </w:pPr>
+        <w:t>Diagram</w:t>
+      </w:r>
+      <w:r>
+        <w:rPr>
+          <w:sz w:val="22"/>
+          <w:szCs w:val="22"/>
+        </w:rPr>
+        <w:t xml:space="preserve">: </w:t>
+      </w:r>
+      <w:r>
+        <w:rPr>
+          <w:sz w:val="22"/>
+          <w:szCs w:val="22"/>
+        </w:rPr>
+        <w:t>Use Case Diagram</w:t>
+      </w:r>
     </w:p>
     <w:p>
       <w:pPr>
@@ -5278,6 +5429,739 @@
           <w:sz w:val="22"/>
           <w:szCs w:val="22"/>
         </w:rPr>
+        <w:t xml:space="preserve">Description of Understanding: </w:t>
+      </w:r>
+      <w:r>
+        <w:rPr>
+          <w:rFonts w:cs="Helvetica"/>
+          <w:sz w:val="22"/>
+          <w:szCs w:val="22"/>
+        </w:rPr>
+        <w:t>Use case diagrams are used to display the requirements of a system. It is a very high-level representation of the system that doesn’t portray many specific details at all. The components of a use case diagram are actors, associations, system boundaries, and use cases. Actors are individuals who interact with a use case. They are named by nouns, and they trigger the use cases. They often provide input and expect output. Use cases are system functions, either automated or manual, and are named by verbs. Actors are linked to use cases, though not all use cases are linked to actors. Communication / associative links connect actors to use cases, to represent their relationship. System boundaries may outline the entire system, or simple modules. Actors lie outside of the system boundary, and use cases lie within it.</w:t>
+      </w:r>
+    </w:p>
+    <w:p>
+      <w:pPr>
+        <w:rPr>
+          <w:sz w:val="22"/>
+          <w:szCs w:val="22"/>
+        </w:rPr>
+      </w:pPr>
+      <w:r>
+        <w:rPr>
+          <w:b/>
+          <w:sz w:val="22"/>
+          <w:szCs w:val="22"/>
+        </w:rPr>
+        <w:t>Teaching Video:</w:t>
+      </w:r>
+      <w:r>
+        <w:rPr>
+          <w:sz w:val="22"/>
+          <w:szCs w:val="22"/>
+        </w:rPr>
+        <w:t xml:space="preserve"> None</w:t>
+      </w:r>
+    </w:p>
+    <w:p>
+      <w:pPr>
+        <w:rPr>
+          <w:sz w:val="22"/>
+          <w:szCs w:val="22"/>
+        </w:rPr>
+      </w:pPr>
+    </w:p>
+    <w:tbl>
+      <w:tblPr>
+        <w:tblStyle w:val="TableGrid"/>
+        <w:tblW w:w="9625" w:type="dxa"/>
+        <w:tblLayout w:type="fixed"/>
+        <w:tblLook w:val="04A0" w:firstRow="1" w:lastRow="0" w:firstColumn="1" w:lastColumn="0" w:noHBand="0" w:noVBand="1"/>
+      </w:tblPr>
+      <w:tblGrid>
+        <w:gridCol w:w="1435"/>
+        <w:gridCol w:w="2970"/>
+        <w:gridCol w:w="3870"/>
+        <w:gridCol w:w="1350"/>
+      </w:tblGrid>
+      <w:tr>
+        <w:tc>
+          <w:tcPr>
+            <w:tcW w:w="1435" w:type="dxa"/>
+            <w:shd w:val="clear" w:color="auto" w:fill="D9D9D9" w:themeFill="background1" w:themeFillShade="D9"/>
+          </w:tcPr>
+          <w:p>
+            <w:pPr>
+              <w:jc w:val="center"/>
+              <w:rPr>
+                <w:b/>
+                <w:sz w:val="22"/>
+                <w:szCs w:val="22"/>
+              </w:rPr>
+            </w:pPr>
+            <w:r>
+              <w:rPr>
+                <w:b/>
+                <w:sz w:val="22"/>
+                <w:szCs w:val="22"/>
+              </w:rPr>
+              <w:t>File</w:t>
+            </w:r>
+          </w:p>
+        </w:tc>
+        <w:tc>
+          <w:tcPr>
+            <w:tcW w:w="2970" w:type="dxa"/>
+            <w:shd w:val="clear" w:color="auto" w:fill="D9D9D9" w:themeFill="background1" w:themeFillShade="D9"/>
+          </w:tcPr>
+          <w:p>
+            <w:pPr>
+              <w:jc w:val="center"/>
+              <w:rPr>
+                <w:b/>
+                <w:sz w:val="22"/>
+                <w:szCs w:val="22"/>
+              </w:rPr>
+            </w:pPr>
+            <w:r>
+              <w:rPr>
+                <w:b/>
+                <w:sz w:val="22"/>
+                <w:szCs w:val="22"/>
+              </w:rPr>
+              <w:t>Git Link</w:t>
+            </w:r>
+          </w:p>
+        </w:tc>
+        <w:tc>
+          <w:tcPr>
+            <w:tcW w:w="3870" w:type="dxa"/>
+            <w:shd w:val="clear" w:color="auto" w:fill="D9D9D9" w:themeFill="background1" w:themeFillShade="D9"/>
+          </w:tcPr>
+          <w:p>
+            <w:pPr>
+              <w:jc w:val="center"/>
+              <w:rPr>
+                <w:b/>
+                <w:sz w:val="22"/>
+                <w:szCs w:val="22"/>
+              </w:rPr>
+            </w:pPr>
+            <w:r>
+              <w:rPr>
+                <w:b/>
+                <w:sz w:val="22"/>
+                <w:szCs w:val="22"/>
+              </w:rPr>
+              <w:t>What should I be looking for?</w:t>
+            </w:r>
+          </w:p>
+        </w:tc>
+        <w:tc>
+          <w:tcPr>
+            <w:tcW w:w="1350" w:type="dxa"/>
+            <w:shd w:val="clear" w:color="auto" w:fill="D9D9D9" w:themeFill="background1" w:themeFillShade="D9"/>
+          </w:tcPr>
+          <w:p>
+            <w:pPr>
+              <w:jc w:val="center"/>
+              <w:rPr>
+                <w:b/>
+                <w:sz w:val="22"/>
+                <w:szCs w:val="22"/>
+              </w:rPr>
+            </w:pPr>
+            <w:r>
+              <w:rPr>
+                <w:b/>
+                <w:sz w:val="22"/>
+                <w:szCs w:val="22"/>
+              </w:rPr>
+              <w:t>Example</w:t>
+            </w:r>
+          </w:p>
+          <w:p>
+            <w:pPr>
+              <w:jc w:val="center"/>
+              <w:rPr>
+                <w:b/>
+                <w:sz w:val="22"/>
+                <w:szCs w:val="22"/>
+              </w:rPr>
+            </w:pPr>
+            <w:r>
+              <w:rPr>
+                <w:b/>
+                <w:sz w:val="22"/>
+                <w:szCs w:val="22"/>
+              </w:rPr>
+              <w:t>Or Your code?</w:t>
+            </w:r>
+          </w:p>
+        </w:tc>
+      </w:tr>
+      <w:tr>
+        <w:trPr>
+          <w:trHeight w:val="6020"/>
+        </w:trPr>
+        <w:tc>
+          <w:tcPr>
+            <w:tcW w:w="1435" w:type="dxa"/>
+          </w:tcPr>
+          <w:p>
+            <w:pPr>
+              <w:rPr>
+                <w:sz w:val="22"/>
+                <w:szCs w:val="22"/>
+              </w:rPr>
+            </w:pPr>
+            <w:r>
+              <w:rPr>
+                <w:sz w:val="22"/>
+                <w:szCs w:val="22"/>
+              </w:rPr>
+              <w:t>project_tracker_use_case_diagram.jpeg</w:t>
+            </w:r>
+          </w:p>
+        </w:tc>
+        <w:tc>
+          <w:tcPr>
+            <w:tcW w:w="2970" w:type="dxa"/>
+          </w:tcPr>
+          <w:p>
+            <w:pPr>
+              <w:rPr>
+                <w:sz w:val="22"/>
+                <w:szCs w:val="22"/>
+              </w:rPr>
+            </w:pPr>
+            <w:hyperlink r:id="rId24" w:history="1">
+              <w:r>
+                <w:rPr>
+                  <w:rStyle w:val="Hyperlink"/>
+                </w:rPr>
+                <w:t>https://github.com/alkire-jeremy/CIT360/tree/master/Familiarity%20Reviews/Diagrams/Use%20Case%20Diagrams</w:t>
+              </w:r>
+            </w:hyperlink>
+          </w:p>
+        </w:tc>
+        <w:tc>
+          <w:tcPr>
+            <w:tcW w:w="3870" w:type="dxa"/>
+          </w:tcPr>
+          <w:p>
+            <w:pPr>
+              <w:rPr>
+                <w:sz w:val="22"/>
+                <w:szCs w:val="22"/>
+              </w:rPr>
+            </w:pPr>
+            <w:r>
+              <w:rPr>
+                <w:sz w:val="22"/>
+                <w:szCs w:val="22"/>
+              </w:rPr>
+              <w:t>The link on the left links directly to a .jpg image of my use case diagram.</w:t>
+            </w:r>
+          </w:p>
+          <w:p>
+            <w:pPr>
+              <w:rPr>
+                <w:sz w:val="22"/>
+                <w:szCs w:val="22"/>
+              </w:rPr>
+            </w:pPr>
+          </w:p>
+          <w:p>
+            <w:pPr>
+              <w:rPr>
+                <w:sz w:val="22"/>
+                <w:szCs w:val="22"/>
+              </w:rPr>
+            </w:pPr>
+            <w:r>
+              <w:rPr>
+                <w:sz w:val="22"/>
+                <w:szCs w:val="22"/>
+              </w:rPr>
+              <w:t>This diagram is extremely simple, predominantly because use case diagrams reveal very little about application architecture to the viewer.</w:t>
+            </w:r>
+            <w:r>
+              <w:rPr>
+                <w:sz w:val="22"/>
+                <w:szCs w:val="22"/>
+              </w:rPr>
+              <w:br/>
+            </w:r>
+            <w:r>
+              <w:rPr>
+                <w:sz w:val="22"/>
+                <w:szCs w:val="22"/>
+              </w:rPr>
+              <w:br/>
+              <w:t>On the front-end of this application, everything looks EXTREMELY simple.</w:t>
+            </w:r>
+          </w:p>
+          <w:p>
+            <w:pPr>
+              <w:rPr>
+                <w:sz w:val="22"/>
+                <w:szCs w:val="22"/>
+              </w:rPr>
+            </w:pPr>
+          </w:p>
+          <w:p>
+            <w:pPr>
+              <w:rPr>
+                <w:sz w:val="22"/>
+                <w:szCs w:val="22"/>
+              </w:rPr>
+            </w:pPr>
+            <w:r>
+              <w:rPr>
+                <w:sz w:val="22"/>
+                <w:szCs w:val="22"/>
+              </w:rPr>
+              <w:t xml:space="preserve">There </w:t>
+            </w:r>
+            <w:r>
+              <w:rPr>
+                <w:sz w:val="22"/>
+                <w:szCs w:val="22"/>
+              </w:rPr>
+              <w:t xml:space="preserve">is only one Actor (the user), and there </w:t>
+            </w:r>
+            <w:r>
+              <w:rPr>
+                <w:sz w:val="22"/>
+                <w:szCs w:val="22"/>
+              </w:rPr>
+              <w:t>are only two use cases:</w:t>
+            </w:r>
+            <w:r>
+              <w:rPr>
+                <w:sz w:val="22"/>
+                <w:szCs w:val="22"/>
+              </w:rPr>
+              <w:br/>
+            </w:r>
+            <w:r>
+              <w:rPr>
+                <w:sz w:val="22"/>
+                <w:szCs w:val="22"/>
+              </w:rPr>
+              <w:br/>
+              <w:t>- Add a project.</w:t>
+            </w:r>
+          </w:p>
+          <w:p>
+            <w:pPr>
+              <w:rPr>
+                <w:sz w:val="22"/>
+                <w:szCs w:val="22"/>
+              </w:rPr>
+            </w:pPr>
+            <w:r>
+              <w:rPr>
+                <w:sz w:val="22"/>
+                <w:szCs w:val="22"/>
+              </w:rPr>
+              <w:t>- View all projects.</w:t>
+            </w:r>
+          </w:p>
+          <w:p>
+            <w:pPr>
+              <w:rPr>
+                <w:sz w:val="22"/>
+                <w:szCs w:val="22"/>
+              </w:rPr>
+            </w:pPr>
+          </w:p>
+          <w:p>
+            <w:pPr>
+              <w:rPr>
+                <w:sz w:val="22"/>
+                <w:szCs w:val="22"/>
+              </w:rPr>
+            </w:pPr>
+            <w:r>
+              <w:rPr>
+                <w:sz w:val="22"/>
+                <w:szCs w:val="22"/>
+              </w:rPr>
+              <w:t xml:space="preserve">Hence, to the user, this is all magic that is happening in the back end, and thus this diagram displays very little. </w:t>
+            </w:r>
+          </w:p>
+          <w:p>
+            <w:pPr>
+              <w:rPr>
+                <w:sz w:val="22"/>
+                <w:szCs w:val="22"/>
+              </w:rPr>
+            </w:pPr>
+          </w:p>
+        </w:tc>
+        <w:tc>
+          <w:tcPr>
+            <w:tcW w:w="1350" w:type="dxa"/>
+          </w:tcPr>
+          <w:p>
+            <w:pPr>
+              <w:rPr>
+                <w:sz w:val="22"/>
+                <w:szCs w:val="22"/>
+              </w:rPr>
+            </w:pPr>
+            <w:r>
+              <w:rPr>
+                <w:sz w:val="22"/>
+                <w:szCs w:val="22"/>
+              </w:rPr>
+              <w:t>My diagram.</w:t>
+            </w:r>
+          </w:p>
+        </w:tc>
+      </w:tr>
+    </w:tbl>
+    <w:p>
+      <w:pPr>
+        <w:rPr>
+          <w:sz w:val="22"/>
+          <w:szCs w:val="22"/>
+        </w:rPr>
+      </w:pPr>
+    </w:p>
+    <w:p>
+      <w:pPr>
+        <w:rPr>
+          <w:sz w:val="22"/>
+          <w:szCs w:val="22"/>
+        </w:rPr>
+      </w:pPr>
+    </w:p>
+    <w:p>
+      <w:pPr>
+        <w:rPr>
+          <w:sz w:val="22"/>
+          <w:szCs w:val="22"/>
+        </w:rPr>
+      </w:pPr>
+      <w:r>
+        <w:rPr>
+          <w:b/>
+          <w:sz w:val="22"/>
+          <w:szCs w:val="22"/>
+        </w:rPr>
+        <w:t>Diagram</w:t>
+      </w:r>
+      <w:r>
+        <w:rPr>
+          <w:sz w:val="22"/>
+          <w:szCs w:val="22"/>
+        </w:rPr>
+        <w:t xml:space="preserve">: </w:t>
+      </w:r>
+      <w:r>
+        <w:rPr>
+          <w:sz w:val="22"/>
+          <w:szCs w:val="22"/>
+        </w:rPr>
+        <w:t>Sequence Diagram</w:t>
+      </w:r>
+    </w:p>
+    <w:p>
+      <w:pPr>
+        <w:rPr>
+          <w:sz w:val="22"/>
+          <w:szCs w:val="22"/>
+        </w:rPr>
+      </w:pPr>
+      <w:r>
+        <w:rPr>
+          <w:b/>
+          <w:sz w:val="22"/>
+          <w:szCs w:val="22"/>
+        </w:rPr>
+        <w:t xml:space="preserve">Description of Understanding: </w:t>
+      </w:r>
+      <w:r>
+        <w:rPr>
+          <w:rFonts w:cs="Helvetica"/>
+          <w:sz w:val="22"/>
+          <w:szCs w:val="22"/>
+        </w:rPr>
+        <w:t>A sequence diagram demonstrates the interaction between messages and objects within a system. It displays these relationships in a sequential manner, so that people can clearly see how messages flow throughout the system. Components of a sequence diagram include objects, messages, and sequence numbers, which indicate how methods are called one after another.</w:t>
+      </w:r>
+    </w:p>
+    <w:p>
+      <w:pPr>
+        <w:rPr>
+          <w:sz w:val="22"/>
+          <w:szCs w:val="22"/>
+        </w:rPr>
+      </w:pPr>
+      <w:r>
+        <w:rPr>
+          <w:b/>
+          <w:sz w:val="22"/>
+          <w:szCs w:val="22"/>
+        </w:rPr>
+        <w:t>Teaching Video:</w:t>
+      </w:r>
+      <w:r>
+        <w:rPr>
+          <w:sz w:val="22"/>
+          <w:szCs w:val="22"/>
+        </w:rPr>
+        <w:t xml:space="preserve"> None</w:t>
+      </w:r>
+    </w:p>
+    <w:p>
+      <w:pPr>
+        <w:rPr>
+          <w:sz w:val="22"/>
+          <w:szCs w:val="22"/>
+        </w:rPr>
+      </w:pPr>
+    </w:p>
+    <w:tbl>
+      <w:tblPr>
+        <w:tblStyle w:val="TableGrid"/>
+        <w:tblW w:w="0" w:type="auto"/>
+        <w:tblLayout w:type="fixed"/>
+        <w:tblLook w:val="04A0" w:firstRow="1" w:lastRow="0" w:firstColumn="1" w:lastColumn="0" w:noHBand="0" w:noVBand="1"/>
+      </w:tblPr>
+      <w:tblGrid>
+        <w:gridCol w:w="4225"/>
+        <w:gridCol w:w="2880"/>
+        <w:gridCol w:w="2245"/>
+      </w:tblGrid>
+      <w:tr>
+        <w:tc>
+          <w:tcPr>
+            <w:tcW w:w="4225" w:type="dxa"/>
+            <w:shd w:val="clear" w:color="auto" w:fill="D9D9D9" w:themeFill="background1" w:themeFillShade="D9"/>
+          </w:tcPr>
+          <w:p>
+            <w:pPr>
+              <w:jc w:val="center"/>
+              <w:rPr>
+                <w:b/>
+                <w:sz w:val="22"/>
+                <w:szCs w:val="22"/>
+              </w:rPr>
+            </w:pPr>
+            <w:r>
+              <w:rPr>
+                <w:b/>
+                <w:sz w:val="22"/>
+                <w:szCs w:val="22"/>
+              </w:rPr>
+              <w:t>File</w:t>
+            </w:r>
+          </w:p>
+        </w:tc>
+        <w:tc>
+          <w:tcPr>
+            <w:tcW w:w="2880" w:type="dxa"/>
+            <w:shd w:val="clear" w:color="auto" w:fill="D9D9D9" w:themeFill="background1" w:themeFillShade="D9"/>
+          </w:tcPr>
+          <w:p>
+            <w:pPr>
+              <w:jc w:val="center"/>
+              <w:rPr>
+                <w:b/>
+                <w:sz w:val="22"/>
+                <w:szCs w:val="22"/>
+              </w:rPr>
+            </w:pPr>
+            <w:r>
+              <w:rPr>
+                <w:b/>
+                <w:sz w:val="22"/>
+                <w:szCs w:val="22"/>
+              </w:rPr>
+              <w:t>What should I be looking for?</w:t>
+            </w:r>
+          </w:p>
+        </w:tc>
+        <w:tc>
+          <w:tcPr>
+            <w:tcW w:w="2245" w:type="dxa"/>
+            <w:shd w:val="clear" w:color="auto" w:fill="D9D9D9" w:themeFill="background1" w:themeFillShade="D9"/>
+          </w:tcPr>
+          <w:p>
+            <w:pPr>
+              <w:jc w:val="center"/>
+              <w:rPr>
+                <w:b/>
+                <w:sz w:val="22"/>
+                <w:szCs w:val="22"/>
+              </w:rPr>
+            </w:pPr>
+            <w:r>
+              <w:rPr>
+                <w:b/>
+                <w:sz w:val="22"/>
+                <w:szCs w:val="22"/>
+              </w:rPr>
+              <w:t>Example</w:t>
+            </w:r>
+          </w:p>
+          <w:p>
+            <w:pPr>
+              <w:jc w:val="center"/>
+              <w:rPr>
+                <w:b/>
+                <w:sz w:val="22"/>
+                <w:szCs w:val="22"/>
+              </w:rPr>
+            </w:pPr>
+            <w:r>
+              <w:rPr>
+                <w:b/>
+                <w:sz w:val="22"/>
+                <w:szCs w:val="22"/>
+              </w:rPr>
+              <w:t>Or Your code?</w:t>
+            </w:r>
+          </w:p>
+        </w:tc>
+      </w:tr>
+      <w:tr>
+        <w:tc>
+          <w:tcPr>
+            <w:tcW w:w="4225" w:type="dxa"/>
+          </w:tcPr>
+          <w:p>
+            <w:pPr>
+              <w:rPr>
+                <w:sz w:val="22"/>
+                <w:szCs w:val="22"/>
+              </w:rPr>
+            </w:pPr>
+          </w:p>
+          <w:p>
+            <w:pPr>
+              <w:rPr>
+                <w:sz w:val="22"/>
+                <w:szCs w:val="22"/>
+              </w:rPr>
+            </w:pPr>
+            <w:hyperlink r:id="rId25" w:history="1">
+              <w:r>
+                <w:rPr>
+                  <w:rStyle w:val="Hyperlink"/>
+                </w:rPr>
+                <w:t>https://github.com/alkire-jeremy/CIT360/tree/master/Familiarity%20Reviews/Diagrams/Sequence%20Diagrams</w:t>
+              </w:r>
+            </w:hyperlink>
+          </w:p>
+        </w:tc>
+        <w:tc>
+          <w:tcPr>
+            <w:tcW w:w="2880" w:type="dxa"/>
+          </w:tcPr>
+          <w:p>
+            <w:pPr>
+              <w:rPr>
+                <w:sz w:val="22"/>
+                <w:szCs w:val="22"/>
+              </w:rPr>
+            </w:pPr>
+            <w:r>
+              <w:rPr>
+                <w:sz w:val="22"/>
+                <w:szCs w:val="22"/>
+              </w:rPr>
+              <w:t xml:space="preserve">This diagram displays the sequence of events that occur in my </w:t>
+            </w:r>
+            <w:proofErr w:type="spellStart"/>
+            <w:r>
+              <w:rPr>
+                <w:sz w:val="22"/>
+                <w:szCs w:val="22"/>
+              </w:rPr>
+              <w:t>ProjectTracker</w:t>
+            </w:r>
+            <w:proofErr w:type="spellEnd"/>
+            <w:r>
+              <w:rPr>
+                <w:sz w:val="22"/>
+                <w:szCs w:val="22"/>
+              </w:rPr>
+              <w:t xml:space="preserve"> application. It displays the most critical methods that are called to navigate between views and send data between different components of the program. While it does not list </w:t>
+            </w:r>
+            <w:r>
+              <w:rPr>
+                <w:i/>
+                <w:iCs/>
+                <w:sz w:val="22"/>
+                <w:szCs w:val="22"/>
+              </w:rPr>
+              <w:t>every</w:t>
+            </w:r>
+            <w:r>
+              <w:rPr>
+                <w:sz w:val="22"/>
+                <w:szCs w:val="22"/>
+              </w:rPr>
+              <w:t xml:space="preserve"> </w:t>
+            </w:r>
+            <w:r>
+              <w:rPr>
+                <w:sz w:val="22"/>
+                <w:szCs w:val="22"/>
+              </w:rPr>
+              <w:lastRenderedPageBreak/>
+              <w:t>function called, such as those necessary to parse data, it does list those used to send data from one place to another. It states how the user starts the application, what function is called when they select a view, and how data gets into the database and back.</w:t>
+            </w:r>
+          </w:p>
+        </w:tc>
+        <w:tc>
+          <w:tcPr>
+            <w:tcW w:w="2245" w:type="dxa"/>
+          </w:tcPr>
+          <w:p>
+            <w:pPr>
+              <w:rPr>
+                <w:sz w:val="22"/>
+                <w:szCs w:val="22"/>
+              </w:rPr>
+            </w:pPr>
+            <w:r>
+              <w:rPr>
+                <w:sz w:val="22"/>
+                <w:szCs w:val="22"/>
+              </w:rPr>
+              <w:lastRenderedPageBreak/>
+              <w:t>My code.</w:t>
+            </w:r>
+          </w:p>
+        </w:tc>
+      </w:tr>
+    </w:tbl>
+    <w:p>
+      <w:pPr>
+        <w:rPr>
+          <w:sz w:val="22"/>
+          <w:szCs w:val="22"/>
+        </w:rPr>
+      </w:pPr>
+    </w:p>
+    <w:p>
+      <w:pPr>
+        <w:rPr>
+          <w:sz w:val="22"/>
+          <w:szCs w:val="22"/>
+        </w:rPr>
+      </w:pPr>
+      <w:r>
+        <w:rPr>
+          <w:b/>
+          <w:sz w:val="22"/>
+          <w:szCs w:val="22"/>
+        </w:rPr>
         <w:t>Coding Topic:</w:t>
       </w:r>
       <w:r>
@@ -5386,15 +6270,17 @@
           <w:sz w:val="22"/>
           <w:szCs w:val="22"/>
         </w:rPr>
-        <w:t>Hibernate, Servlets, Collections</w:t>
-      </w:r>
-      <w:r>
-        <w:rPr>
-          <w:sz w:val="22"/>
-          <w:szCs w:val="22"/>
-        </w:rPr>
-        <w:t>,</w:t>
-      </w:r>
+        <w:t xml:space="preserve">Hibernate, Servlets, </w:t>
+      </w:r>
+      <w:proofErr w:type="spellStart"/>
+      <w:r>
+        <w:rPr>
+          <w:sz w:val="22"/>
+          <w:szCs w:val="22"/>
+        </w:rPr>
+        <w:t>HttpURLConnection</w:t>
+      </w:r>
+      <w:proofErr w:type="spellEnd"/>
     </w:p>
     <w:p>
       <w:pPr>
@@ -5439,7 +6325,6 @@
                 <w:sz w:val="22"/>
                 <w:szCs w:val="22"/>
               </w:rPr>
-              <w:lastRenderedPageBreak/>
               <w:t>File</w:t>
             </w:r>
           </w:p>
@@ -5529,13 +6414,29 @@
                 <w:szCs w:val="22"/>
               </w:rPr>
             </w:pPr>
+            <w:r>
+              <w:rPr>
+                <w:sz w:val="22"/>
+                <w:szCs w:val="22"/>
+              </w:rPr>
+              <w:t>MainActivity.java</w:t>
+            </w:r>
           </w:p>
         </w:tc>
         <w:tc>
           <w:tcPr>
             <w:tcW w:w="1980" w:type="dxa"/>
           </w:tcPr>
-          <w:p/>
+          <w:p>
+            <w:hyperlink r:id="rId26" w:history="1">
+              <w:r>
+                <w:rPr>
+                  <w:rStyle w:val="Hyperlink"/>
+                </w:rPr>
+                <w:t>https://github.com/alkire-jeremy/CIT360/blob/master/ProjectTracker/app/src/main/java/com/example/android360x1/MainActivity.java</w:t>
+              </w:r>
+            </w:hyperlink>
+          </w:p>
         </w:tc>
         <w:tc>
           <w:tcPr>
@@ -5548,6 +6449,168 @@
                 <w:szCs w:val="22"/>
               </w:rPr>
             </w:pPr>
+            <w:r>
+              <w:rPr>
+                <w:sz w:val="22"/>
+                <w:szCs w:val="22"/>
+              </w:rPr>
+              <w:t>This class contains the method bound to the System Test button in the activity_main.xml file.</w:t>
+            </w:r>
+          </w:p>
+          <w:p>
+            <w:pPr>
+              <w:rPr>
+                <w:sz w:val="22"/>
+                <w:szCs w:val="22"/>
+              </w:rPr>
+            </w:pPr>
+          </w:p>
+          <w:p>
+            <w:pPr>
+              <w:rPr>
+                <w:sz w:val="22"/>
+                <w:szCs w:val="22"/>
+              </w:rPr>
+            </w:pPr>
+            <w:r>
+              <w:rPr>
+                <w:sz w:val="22"/>
+                <w:szCs w:val="22"/>
+              </w:rPr>
+              <w:t>Lines 55-74 compose this method, titled “</w:t>
+            </w:r>
+            <w:proofErr w:type="spellStart"/>
+            <w:r>
+              <w:rPr>
+                <w:sz w:val="22"/>
+                <w:szCs w:val="22"/>
+              </w:rPr>
+              <w:t>clickTestProject</w:t>
+            </w:r>
+            <w:proofErr w:type="spellEnd"/>
+            <w:r>
+              <w:rPr>
+                <w:sz w:val="22"/>
+                <w:szCs w:val="22"/>
+              </w:rPr>
+              <w:t>()”.</w:t>
+            </w:r>
+          </w:p>
+          <w:p>
+            <w:pPr>
+              <w:rPr>
+                <w:sz w:val="22"/>
+                <w:szCs w:val="22"/>
+              </w:rPr>
+            </w:pPr>
+          </w:p>
+          <w:p>
+            <w:pPr>
+              <w:rPr>
+                <w:sz w:val="22"/>
+                <w:szCs w:val="22"/>
+              </w:rPr>
+            </w:pPr>
+            <w:r>
+              <w:rPr>
+                <w:sz w:val="22"/>
+                <w:szCs w:val="22"/>
+              </w:rPr>
+              <w:t xml:space="preserve">This method calls the encode() method statically from </w:t>
+            </w:r>
+            <w:proofErr w:type="spellStart"/>
+            <w:r>
+              <w:rPr>
+                <w:sz w:val="22"/>
+                <w:szCs w:val="22"/>
+              </w:rPr>
+              <w:t>URLEncoder</w:t>
+            </w:r>
+            <w:proofErr w:type="spellEnd"/>
+            <w:r>
+              <w:rPr>
+                <w:sz w:val="22"/>
+                <w:szCs w:val="22"/>
+              </w:rPr>
+              <w:t xml:space="preserve"> and uses it to create a large String that will be sent to the server as a POST request.</w:t>
+            </w:r>
+          </w:p>
+          <w:p>
+            <w:pPr>
+              <w:rPr>
+                <w:sz w:val="22"/>
+                <w:szCs w:val="22"/>
+              </w:rPr>
+            </w:pPr>
+          </w:p>
+          <w:p>
+            <w:pPr>
+              <w:rPr>
+                <w:sz w:val="22"/>
+                <w:szCs w:val="22"/>
+              </w:rPr>
+            </w:pPr>
+            <w:r>
+              <w:rPr>
+                <w:sz w:val="22"/>
+                <w:szCs w:val="22"/>
+              </w:rPr>
+              <w:t>This request will contain the information necessary to create a simple test Project object that will be inserted into the database.</w:t>
+            </w:r>
+          </w:p>
+          <w:p>
+            <w:pPr>
+              <w:rPr>
+                <w:sz w:val="22"/>
+                <w:szCs w:val="22"/>
+              </w:rPr>
+            </w:pPr>
+          </w:p>
+          <w:p>
+            <w:pPr>
+              <w:rPr>
+                <w:sz w:val="22"/>
+                <w:szCs w:val="22"/>
+              </w:rPr>
+            </w:pPr>
+            <w:r>
+              <w:rPr>
+                <w:sz w:val="22"/>
+                <w:szCs w:val="22"/>
+              </w:rPr>
+              <w:t xml:space="preserve">The server should accept this request, create an instance of the Project class and insert the object into the database. From there, it should take the initial request, </w:t>
+            </w:r>
+            <w:r>
+              <w:rPr>
+                <w:sz w:val="22"/>
+                <w:szCs w:val="22"/>
+              </w:rPr>
+              <w:lastRenderedPageBreak/>
+              <w:t>convert it to a JSON string, and send it back to Android.</w:t>
+            </w:r>
+          </w:p>
+          <w:p>
+            <w:pPr>
+              <w:rPr>
+                <w:sz w:val="22"/>
+                <w:szCs w:val="22"/>
+              </w:rPr>
+            </w:pPr>
+          </w:p>
+          <w:p>
+            <w:pPr>
+              <w:rPr>
+                <w:sz w:val="22"/>
+                <w:szCs w:val="22"/>
+              </w:rPr>
+            </w:pPr>
+            <w:r>
+              <w:rPr>
+                <w:sz w:val="22"/>
+                <w:szCs w:val="22"/>
+              </w:rPr>
+              <w:t>The response will be displayed on SystemTest.java</w:t>
+            </w:r>
           </w:p>
         </w:tc>
         <w:tc>
@@ -5561,13 +6624,6 @@
                 <w:szCs w:val="22"/>
               </w:rPr>
             </w:pPr>
-            <w:r>
-              <w:rPr>
-                <w:sz w:val="22"/>
-                <w:szCs w:val="22"/>
-              </w:rPr>
-              <w:t>My code.</w:t>
-            </w:r>
           </w:p>
         </w:tc>
       </w:tr>
@@ -5583,13 +6639,50 @@
                 <w:szCs w:val="22"/>
               </w:rPr>
             </w:pPr>
+            <w:r>
+              <w:rPr>
+                <w:sz w:val="22"/>
+                <w:szCs w:val="22"/>
+              </w:rPr>
+              <w:t>SystemTest.java</w:t>
+            </w:r>
+          </w:p>
+          <w:p>
+            <w:pPr>
+              <w:rPr>
+                <w:sz w:val="22"/>
+                <w:szCs w:val="22"/>
+              </w:rPr>
+            </w:pPr>
+            <w:r>
+              <w:rPr>
+                <w:sz w:val="22"/>
+                <w:szCs w:val="22"/>
+              </w:rPr>
+              <w:t>(ANDROID)</w:t>
+            </w:r>
           </w:p>
         </w:tc>
         <w:tc>
           <w:tcPr>
             <w:tcW w:w="1980" w:type="dxa"/>
           </w:tcPr>
-          <w:p/>
+          <w:p>
+            <w:pPr>
+              <w:rPr>
+                <w:sz w:val="22"/>
+                <w:szCs w:val="22"/>
+              </w:rPr>
+            </w:pPr>
+            <w:hyperlink r:id="rId27" w:history="1">
+              <w:r>
+                <w:rPr>
+                  <w:rStyle w:val="Hyperlink"/>
+                </w:rPr>
+                <w:t>https://github.com/alkire-jeremy/CIT360/blob/master/ProjectTracker/app/src/main/java/com/example/android360x1/SystemTest.java</w:t>
+              </w:r>
+            </w:hyperlink>
+          </w:p>
         </w:tc>
         <w:tc>
           <w:tcPr>
@@ -5607,7 +6700,46 @@
                 <w:sz w:val="22"/>
                 <w:szCs w:val="22"/>
               </w:rPr>
-              <w:t>This is my systems level test excel spreadsheet.</w:t>
+              <w:t xml:space="preserve">This displays the results of the </w:t>
+            </w:r>
+            <w:proofErr w:type="spellStart"/>
+            <w:r>
+              <w:rPr>
+                <w:sz w:val="22"/>
+                <w:szCs w:val="22"/>
+              </w:rPr>
+              <w:t>SystemTest</w:t>
+            </w:r>
+            <w:proofErr w:type="spellEnd"/>
+            <w:r>
+              <w:rPr>
+                <w:sz w:val="22"/>
+                <w:szCs w:val="22"/>
+              </w:rPr>
+              <w:t>, although the test itself is initiated by a user pressing the “System Test” button on the main view of the Android application.</w:t>
+            </w:r>
+          </w:p>
+          <w:p>
+            <w:pPr>
+              <w:rPr>
+                <w:sz w:val="22"/>
+                <w:szCs w:val="22"/>
+              </w:rPr>
+            </w:pPr>
+          </w:p>
+          <w:p>
+            <w:pPr>
+              <w:rPr>
+                <w:sz w:val="22"/>
+                <w:szCs w:val="22"/>
+              </w:rPr>
+            </w:pPr>
+            <w:r>
+              <w:rPr>
+                <w:sz w:val="22"/>
+                <w:szCs w:val="22"/>
+              </w:rPr>
+              <w:t>This is of course strictly for people testing the system, and not for users, but this isn’t an application being developed for deployment.</w:t>
             </w:r>
           </w:p>
         </w:tc>
@@ -5627,8 +6759,156 @@
                 <w:sz w:val="22"/>
                 <w:szCs w:val="22"/>
               </w:rPr>
-              <w:t>My spreadsheet.</w:t>
-            </w:r>
+              <w:t>My code.</w:t>
+            </w:r>
+          </w:p>
+        </w:tc>
+      </w:tr>
+      <w:tr>
+        <w:tc>
+          <w:tcPr>
+            <w:tcW w:w="2245" w:type="dxa"/>
+          </w:tcPr>
+          <w:p>
+            <w:pPr>
+              <w:rPr>
+                <w:sz w:val="22"/>
+                <w:szCs w:val="22"/>
+              </w:rPr>
+            </w:pPr>
+            <w:r>
+              <w:rPr>
+                <w:sz w:val="22"/>
+                <w:szCs w:val="22"/>
+              </w:rPr>
+              <w:t>SystemTest.java</w:t>
+            </w:r>
+            <w:r>
+              <w:rPr>
+                <w:sz w:val="22"/>
+                <w:szCs w:val="22"/>
+              </w:rPr>
+              <w:br/>
+              <w:t>(ECLIPSE)</w:t>
+            </w:r>
+          </w:p>
+        </w:tc>
+        <w:tc>
+          <w:tcPr>
+            <w:tcW w:w="1980" w:type="dxa"/>
+          </w:tcPr>
+          <w:p>
+            <w:hyperlink r:id="rId28" w:history="1">
+              <w:r>
+                <w:rPr>
+                  <w:rStyle w:val="Hyperlink"/>
+                </w:rPr>
+                <w:t>https://github.com/alkire-jeremy/CIT360/blob/master/src/main/java/servlets/SystemTest.java</w:t>
+              </w:r>
+            </w:hyperlink>
+          </w:p>
+        </w:tc>
+        <w:tc>
+          <w:tcPr>
+            <w:tcW w:w="3510" w:type="dxa"/>
+          </w:tcPr>
+          <w:p>
+            <w:pPr>
+              <w:rPr>
+                <w:sz w:val="22"/>
+                <w:szCs w:val="22"/>
+              </w:rPr>
+            </w:pPr>
+            <w:r>
+              <w:rPr>
+                <w:sz w:val="22"/>
+                <w:szCs w:val="22"/>
+              </w:rPr>
+              <w:t>This is the servlet that handles all the back-end operations necessary to run the test. It accepts the POST request, creates the Project object, inserts it into the database, converts the original request to a JSON string, and sends it back to Android.</w:t>
+            </w:r>
+          </w:p>
+        </w:tc>
+        <w:tc>
+          <w:tcPr>
+            <w:tcW w:w="1615" w:type="dxa"/>
+          </w:tcPr>
+          <w:p>
+            <w:pPr>
+              <w:rPr>
+                <w:sz w:val="22"/>
+                <w:szCs w:val="22"/>
+              </w:rPr>
+            </w:pPr>
+          </w:p>
+        </w:tc>
+      </w:tr>
+      <w:tr>
+        <w:tc>
+          <w:tcPr>
+            <w:tcW w:w="2245" w:type="dxa"/>
+          </w:tcPr>
+          <w:p>
+            <w:pPr>
+              <w:rPr>
+                <w:sz w:val="22"/>
+                <w:szCs w:val="22"/>
+              </w:rPr>
+            </w:pPr>
+            <w:r>
+              <w:rPr>
+                <w:sz w:val="22"/>
+                <w:szCs w:val="22"/>
+              </w:rPr>
+              <w:t>Systems Level Test (Documentation).xlsx</w:t>
+            </w:r>
+          </w:p>
+        </w:tc>
+        <w:tc>
+          <w:tcPr>
+            <w:tcW w:w="1980" w:type="dxa"/>
+          </w:tcPr>
+          <w:p>
+            <w:hyperlink r:id="rId29" w:history="1">
+              <w:r>
+                <w:rPr>
+                  <w:rStyle w:val="Hyperlink"/>
+                </w:rPr>
+                <w:t>https://github.com/alkire-jeremy/CIT360/blob/master/Familiarity%20Reviews/Documentation/Project%20Tracker%20(Systems%20Level%20Test).xlsx</w:t>
+              </w:r>
+            </w:hyperlink>
+          </w:p>
+        </w:tc>
+        <w:tc>
+          <w:tcPr>
+            <w:tcW w:w="3510" w:type="dxa"/>
+          </w:tcPr>
+          <w:p>
+            <w:pPr>
+              <w:rPr>
+                <w:sz w:val="22"/>
+                <w:szCs w:val="22"/>
+              </w:rPr>
+            </w:pPr>
+            <w:r>
+              <w:rPr>
+                <w:sz w:val="22"/>
+                <w:szCs w:val="22"/>
+              </w:rPr>
+              <w:t>This contains written documentation of what steps one must take to execute the system test, and what results they can expect to see. This is where they document pass, fails, and other pertinent information.</w:t>
+            </w:r>
+          </w:p>
+        </w:tc>
+        <w:tc>
+          <w:tcPr>
+            <w:tcW w:w="1615" w:type="dxa"/>
+          </w:tcPr>
+          <w:p>
+            <w:pPr>
+              <w:rPr>
+                <w:sz w:val="22"/>
+                <w:szCs w:val="22"/>
+              </w:rPr>
+            </w:pPr>
           </w:p>
         </w:tc>
       </w:tr>
@@ -5636,528 +6916,97 @@
     <w:p>
       <w:pPr>
         <w:rPr>
+          <w:sz w:val="22"/>
+          <w:szCs w:val="22"/>
+        </w:rPr>
+      </w:pPr>
+    </w:p>
+    <w:p>
+      <w:pPr>
+        <w:rPr>
+          <w:sz w:val="22"/>
+          <w:szCs w:val="22"/>
+        </w:rPr>
+      </w:pPr>
+      <w:r>
+        <w:rPr>
           <w:b/>
           <w:sz w:val="22"/>
           <w:szCs w:val="22"/>
         </w:rPr>
-      </w:pPr>
-    </w:p>
-    <w:p>
-      <w:pPr>
+        <w:t>Diagram</w:t>
+      </w:r>
+      <w:r>
+        <w:rPr>
+          <w:sz w:val="22"/>
+          <w:szCs w:val="22"/>
+        </w:rPr>
+        <w:t xml:space="preserve">: </w:t>
+      </w:r>
+      <w:r>
+        <w:rPr>
+          <w:sz w:val="22"/>
+          <w:szCs w:val="22"/>
+        </w:rPr>
+        <w:t>Use Case Document</w:t>
+      </w:r>
+    </w:p>
+    <w:p>
+      <w:pPr>
+        <w:rPr>
+          <w:rFonts w:cs="Helvetica"/>
+          <w:sz w:val="22"/>
+          <w:szCs w:val="22"/>
+        </w:rPr>
+      </w:pPr>
+      <w:r>
         <w:rPr>
           <w:b/>
           <w:sz w:val="22"/>
           <w:szCs w:val="22"/>
         </w:rPr>
-      </w:pPr>
-    </w:p>
-    <w:p>
-      <w:pPr>
+        <w:t xml:space="preserve">Description of Understanding: </w:t>
+      </w:r>
+      <w:r>
+        <w:rPr>
+          <w:rFonts w:cs="Helvetica"/>
+          <w:sz w:val="22"/>
+          <w:szCs w:val="22"/>
+        </w:rPr>
+        <w:t>A use case document offers a story of how an actor utilizes a system (via use cases) to achieve its goals. It provides a detailed step by step description of how the actor will use the system to achieve its desired outcome. Unlike a use case diagram, it provides a written representation of this information, rather than illustrated. It is typically in table format and is composed of a general description of the use case, its name, detail about the author and date in which this information was documented, a list of actors, preconditions, postconditions, an explanation of flow, alternative flows, exceptions, and requirements.</w:t>
+      </w:r>
+    </w:p>
+    <w:p>
+      <w:pPr>
+        <w:rPr>
+          <w:bCs/>
+          <w:sz w:val="22"/>
+          <w:szCs w:val="22"/>
+        </w:rPr>
+      </w:pPr>
+      <w:r>
         <w:rPr>
           <w:b/>
           <w:sz w:val="22"/>
           <w:szCs w:val="22"/>
         </w:rPr>
-      </w:pPr>
-    </w:p>
-    <w:p>
-      <w:pPr>
-        <w:rPr>
-          <w:sz w:val="22"/>
-          <w:szCs w:val="22"/>
-        </w:rPr>
-      </w:pPr>
+        <w:t>Also Integrated with:</w:t>
+      </w:r>
       <w:r>
         <w:rPr>
           <w:b/>
           <w:sz w:val="22"/>
           <w:szCs w:val="22"/>
         </w:rPr>
-        <w:t>Diagram</w:t>
-      </w:r>
-      <w:r>
-        <w:rPr>
-          <w:sz w:val="22"/>
-          <w:szCs w:val="22"/>
-        </w:rPr>
-        <w:t xml:space="preserve">: </w:t>
-      </w:r>
-      <w:r>
-        <w:rPr>
-          <w:sz w:val="22"/>
-          <w:szCs w:val="22"/>
-        </w:rPr>
-        <w:t>Use Case Diagram</w:t>
-      </w:r>
-    </w:p>
-    <w:p>
-      <w:pPr>
-        <w:rPr>
-          <w:sz w:val="22"/>
-          <w:szCs w:val="22"/>
-        </w:rPr>
-      </w:pPr>
-      <w:r>
-        <w:rPr>
-          <w:b/>
-          <w:sz w:val="22"/>
-          <w:szCs w:val="22"/>
-        </w:rPr>
-        <w:t xml:space="preserve">Description of Understanding: </w:t>
-      </w:r>
-      <w:r>
-        <w:rPr>
-          <w:rFonts w:cs="Helvetica"/>
-          <w:sz w:val="22"/>
-          <w:szCs w:val="22"/>
-        </w:rPr>
-        <w:t>Use case diagrams are used to display the requirements of a system. It is a very high-level representation of the system that doesn’t portray many specific details at all. The components of a use case diagram are actors, associations, system boundaries, and use cases. Actors are individuals who interact with a use case. They are named by nouns, and they trigger the use cases. They often provide input and expect output. Use cases are system functions, either automated or manual, and are named by verbs. Actors are linked to use cases, though not all use cases are linked to actors. Communication / associative links connect actors to use cases, to represent their relationship. System boundaries may outline the entire system, or simple modules. Actors lie outside of the system boundary, and use cases lie within it.</w:t>
-      </w:r>
-    </w:p>
-    <w:p>
-      <w:pPr>
-        <w:rPr>
-          <w:sz w:val="22"/>
-          <w:szCs w:val="22"/>
-        </w:rPr>
-      </w:pPr>
-      <w:r>
-        <w:rPr>
-          <w:b/>
-          <w:sz w:val="22"/>
-          <w:szCs w:val="22"/>
-        </w:rPr>
-        <w:t>Teaching Video:</w:t>
-      </w:r>
-      <w:r>
-        <w:rPr>
-          <w:sz w:val="22"/>
-          <w:szCs w:val="22"/>
-        </w:rPr>
-        <w:t xml:space="preserve"> None</w:t>
-      </w:r>
-    </w:p>
-    <w:p>
-      <w:pPr>
-        <w:rPr>
-          <w:sz w:val="22"/>
-          <w:szCs w:val="22"/>
-        </w:rPr>
-      </w:pPr>
-    </w:p>
-    <w:tbl>
-      <w:tblPr>
-        <w:tblStyle w:val="TableGrid"/>
-        <w:tblW w:w="9625" w:type="dxa"/>
-        <w:tblLayout w:type="fixed"/>
-        <w:tblLook w:val="04A0" w:firstRow="1" w:lastRow="0" w:firstColumn="1" w:lastColumn="0" w:noHBand="0" w:noVBand="1"/>
-      </w:tblPr>
-      <w:tblGrid>
-        <w:gridCol w:w="1435"/>
-        <w:gridCol w:w="2970"/>
-        <w:gridCol w:w="3870"/>
-        <w:gridCol w:w="1350"/>
-      </w:tblGrid>
-      <w:tr>
-        <w:tc>
-          <w:tcPr>
-            <w:tcW w:w="1435" w:type="dxa"/>
-            <w:shd w:val="clear" w:color="auto" w:fill="D9D9D9" w:themeFill="background1" w:themeFillShade="D9"/>
-          </w:tcPr>
-          <w:p>
-            <w:pPr>
-              <w:jc w:val="center"/>
-              <w:rPr>
-                <w:b/>
-                <w:sz w:val="22"/>
-                <w:szCs w:val="22"/>
-              </w:rPr>
-            </w:pPr>
-            <w:r>
-              <w:rPr>
-                <w:b/>
-                <w:sz w:val="22"/>
-                <w:szCs w:val="22"/>
-              </w:rPr>
-              <w:t>File</w:t>
-            </w:r>
-          </w:p>
-        </w:tc>
-        <w:tc>
-          <w:tcPr>
-            <w:tcW w:w="2970" w:type="dxa"/>
-            <w:shd w:val="clear" w:color="auto" w:fill="D9D9D9" w:themeFill="background1" w:themeFillShade="D9"/>
-          </w:tcPr>
-          <w:p>
-            <w:pPr>
-              <w:jc w:val="center"/>
-              <w:rPr>
-                <w:b/>
-                <w:sz w:val="22"/>
-                <w:szCs w:val="22"/>
-              </w:rPr>
-            </w:pPr>
-            <w:r>
-              <w:rPr>
-                <w:b/>
-                <w:sz w:val="22"/>
-                <w:szCs w:val="22"/>
-              </w:rPr>
-              <w:t>Git Link</w:t>
-            </w:r>
-          </w:p>
-        </w:tc>
-        <w:tc>
-          <w:tcPr>
-            <w:tcW w:w="3870" w:type="dxa"/>
-            <w:shd w:val="clear" w:color="auto" w:fill="D9D9D9" w:themeFill="background1" w:themeFillShade="D9"/>
-          </w:tcPr>
-          <w:p>
-            <w:pPr>
-              <w:jc w:val="center"/>
-              <w:rPr>
-                <w:b/>
-                <w:sz w:val="22"/>
-                <w:szCs w:val="22"/>
-              </w:rPr>
-            </w:pPr>
-            <w:r>
-              <w:rPr>
-                <w:b/>
-                <w:sz w:val="22"/>
-                <w:szCs w:val="22"/>
-              </w:rPr>
-              <w:t>What should I be looking for?</w:t>
-            </w:r>
-          </w:p>
-        </w:tc>
-        <w:tc>
-          <w:tcPr>
-            <w:tcW w:w="1350" w:type="dxa"/>
-            <w:shd w:val="clear" w:color="auto" w:fill="D9D9D9" w:themeFill="background1" w:themeFillShade="D9"/>
-          </w:tcPr>
-          <w:p>
-            <w:pPr>
-              <w:jc w:val="center"/>
-              <w:rPr>
-                <w:b/>
-                <w:sz w:val="22"/>
-                <w:szCs w:val="22"/>
-              </w:rPr>
-            </w:pPr>
-            <w:r>
-              <w:rPr>
-                <w:b/>
-                <w:sz w:val="22"/>
-                <w:szCs w:val="22"/>
-              </w:rPr>
-              <w:t>Example</w:t>
-            </w:r>
-          </w:p>
-          <w:p>
-            <w:pPr>
-              <w:jc w:val="center"/>
-              <w:rPr>
-                <w:b/>
-                <w:sz w:val="22"/>
-                <w:szCs w:val="22"/>
-              </w:rPr>
-            </w:pPr>
-            <w:r>
-              <w:rPr>
-                <w:b/>
-                <w:sz w:val="22"/>
-                <w:szCs w:val="22"/>
-              </w:rPr>
-              <w:t>Or Your code?</w:t>
-            </w:r>
-          </w:p>
-        </w:tc>
-      </w:tr>
-      <w:tr>
-        <w:trPr>
-          <w:trHeight w:val="6020"/>
-        </w:trPr>
-        <w:tc>
-          <w:tcPr>
-            <w:tcW w:w="1435" w:type="dxa"/>
-          </w:tcPr>
-          <w:p>
-            <w:pPr>
-              <w:rPr>
-                <w:sz w:val="22"/>
-                <w:szCs w:val="22"/>
-              </w:rPr>
-            </w:pPr>
-            <w:r>
-              <w:rPr>
-                <w:sz w:val="22"/>
-                <w:szCs w:val="22"/>
-              </w:rPr>
-              <w:t>project_tracker_use_case_diagram.jpeg</w:t>
-            </w:r>
-          </w:p>
-        </w:tc>
-        <w:tc>
-          <w:tcPr>
-            <w:tcW w:w="2970" w:type="dxa"/>
-          </w:tcPr>
-          <w:p>
-            <w:pPr>
-              <w:rPr>
-                <w:sz w:val="22"/>
-                <w:szCs w:val="22"/>
-              </w:rPr>
-            </w:pPr>
-          </w:p>
-        </w:tc>
-        <w:tc>
-          <w:tcPr>
-            <w:tcW w:w="3870" w:type="dxa"/>
-          </w:tcPr>
-          <w:p>
-            <w:pPr>
-              <w:rPr>
-                <w:sz w:val="22"/>
-                <w:szCs w:val="22"/>
-              </w:rPr>
-            </w:pPr>
-            <w:r>
-              <w:rPr>
-                <w:sz w:val="22"/>
-                <w:szCs w:val="22"/>
-              </w:rPr>
-              <w:t>The link on the left links directly to a .jpg image of my use case diagram.</w:t>
-            </w:r>
-          </w:p>
-          <w:p>
-            <w:pPr>
-              <w:rPr>
-                <w:sz w:val="22"/>
-                <w:szCs w:val="22"/>
-              </w:rPr>
-            </w:pPr>
-          </w:p>
-          <w:p>
-            <w:pPr>
-              <w:rPr>
-                <w:sz w:val="22"/>
-                <w:szCs w:val="22"/>
-              </w:rPr>
-            </w:pPr>
-            <w:r>
-              <w:rPr>
-                <w:sz w:val="22"/>
-                <w:szCs w:val="22"/>
-              </w:rPr>
-              <w:t>This diagram is extremely simple, predominantly because use case diagrams reveal very little about application architecture to the viewer.</w:t>
-            </w:r>
-            <w:r>
-              <w:rPr>
-                <w:sz w:val="22"/>
-                <w:szCs w:val="22"/>
-              </w:rPr>
-              <w:br/>
-            </w:r>
-            <w:r>
-              <w:rPr>
-                <w:sz w:val="22"/>
-                <w:szCs w:val="22"/>
-              </w:rPr>
-              <w:br/>
-              <w:t>On the front-end of this application, everything looks EXTREMELY simple.</w:t>
-            </w:r>
-          </w:p>
-          <w:p>
-            <w:pPr>
-              <w:rPr>
-                <w:sz w:val="22"/>
-                <w:szCs w:val="22"/>
-              </w:rPr>
-            </w:pPr>
-          </w:p>
-          <w:p>
-            <w:pPr>
-              <w:rPr>
-                <w:sz w:val="22"/>
-                <w:szCs w:val="22"/>
-              </w:rPr>
-            </w:pPr>
-            <w:r>
-              <w:rPr>
-                <w:sz w:val="22"/>
-                <w:szCs w:val="22"/>
-              </w:rPr>
-              <w:t xml:space="preserve">There </w:t>
-            </w:r>
-            <w:r>
-              <w:rPr>
-                <w:sz w:val="22"/>
-                <w:szCs w:val="22"/>
-              </w:rPr>
-              <w:t xml:space="preserve">is only one Actor (the user), and there </w:t>
-            </w:r>
-            <w:r>
-              <w:rPr>
-                <w:sz w:val="22"/>
-                <w:szCs w:val="22"/>
-              </w:rPr>
-              <w:t>are only two use cases:</w:t>
-            </w:r>
-            <w:r>
-              <w:rPr>
-                <w:sz w:val="22"/>
-                <w:szCs w:val="22"/>
-              </w:rPr>
-              <w:br/>
-            </w:r>
-            <w:r>
-              <w:rPr>
-                <w:sz w:val="22"/>
-                <w:szCs w:val="22"/>
-              </w:rPr>
-              <w:br/>
-              <w:t>- Add a project.</w:t>
-            </w:r>
-          </w:p>
-          <w:p>
-            <w:pPr>
-              <w:rPr>
-                <w:sz w:val="22"/>
-                <w:szCs w:val="22"/>
-              </w:rPr>
-            </w:pPr>
-            <w:r>
-              <w:rPr>
-                <w:sz w:val="22"/>
-                <w:szCs w:val="22"/>
-              </w:rPr>
-              <w:t>- View all projects.</w:t>
-            </w:r>
-          </w:p>
-          <w:p>
-            <w:pPr>
-              <w:rPr>
-                <w:sz w:val="22"/>
-                <w:szCs w:val="22"/>
-              </w:rPr>
-            </w:pPr>
-          </w:p>
-          <w:p>
-            <w:pPr>
-              <w:rPr>
-                <w:sz w:val="22"/>
-                <w:szCs w:val="22"/>
-              </w:rPr>
-            </w:pPr>
-            <w:r>
-              <w:rPr>
-                <w:sz w:val="22"/>
-                <w:szCs w:val="22"/>
-              </w:rPr>
-              <w:t xml:space="preserve">Hence, to the user, this is all magic that is happening in the back end, and thus this diagram displays very little. </w:t>
-            </w:r>
-          </w:p>
-          <w:p>
-            <w:pPr>
-              <w:rPr>
-                <w:sz w:val="22"/>
-                <w:szCs w:val="22"/>
-              </w:rPr>
-            </w:pPr>
-          </w:p>
-        </w:tc>
-        <w:tc>
-          <w:tcPr>
-            <w:tcW w:w="1350" w:type="dxa"/>
-          </w:tcPr>
-          <w:p>
-            <w:pPr>
-              <w:rPr>
-                <w:sz w:val="22"/>
-                <w:szCs w:val="22"/>
-              </w:rPr>
-            </w:pPr>
-            <w:r>
-              <w:rPr>
-                <w:sz w:val="22"/>
-                <w:szCs w:val="22"/>
-              </w:rPr>
-              <w:t>My diagram.</w:t>
-            </w:r>
-          </w:p>
-        </w:tc>
-      </w:tr>
-    </w:tbl>
-    <w:p>
-      <w:pPr>
-        <w:rPr>
-          <w:sz w:val="22"/>
-          <w:szCs w:val="22"/>
-        </w:rPr>
-      </w:pPr>
-    </w:p>
-    <w:p>
-      <w:pPr>
-        <w:rPr>
-          <w:sz w:val="22"/>
-          <w:szCs w:val="22"/>
-        </w:rPr>
-      </w:pPr>
-    </w:p>
-    <w:p>
-      <w:pPr>
-        <w:rPr>
-          <w:sz w:val="22"/>
-          <w:szCs w:val="22"/>
-        </w:rPr>
-      </w:pPr>
-      <w:r>
-        <w:rPr>
-          <w:b/>
-          <w:sz w:val="22"/>
-          <w:szCs w:val="22"/>
-        </w:rPr>
-        <w:lastRenderedPageBreak/>
-        <w:t>Diagram</w:t>
-      </w:r>
-      <w:r>
-        <w:rPr>
-          <w:sz w:val="22"/>
-          <w:szCs w:val="22"/>
-        </w:rPr>
-        <w:t xml:space="preserve">: </w:t>
-      </w:r>
-      <w:r>
-        <w:rPr>
-          <w:sz w:val="22"/>
-          <w:szCs w:val="22"/>
-        </w:rPr>
-        <w:t>Sequence Diagram</w:t>
-      </w:r>
-    </w:p>
-    <w:p>
-      <w:pPr>
-        <w:rPr>
-          <w:sz w:val="22"/>
-          <w:szCs w:val="22"/>
-        </w:rPr>
-      </w:pPr>
-      <w:r>
-        <w:rPr>
-          <w:b/>
-          <w:sz w:val="22"/>
-          <w:szCs w:val="22"/>
-        </w:rPr>
-        <w:t xml:space="preserve">Description of Understanding: </w:t>
-      </w:r>
-      <w:r>
-        <w:rPr>
-          <w:rFonts w:cs="Helvetica"/>
-          <w:sz w:val="22"/>
-          <w:szCs w:val="22"/>
-        </w:rPr>
-        <w:t>A sequence diagram demonstrates the interaction between messages and objects within a system. It displays these relationships in a sequential manner, so that people can clearly see how messages flow throughout the system. Components of a sequence diagram include objects, messages, and sequence numbers, which indicate how methods are called one after another.</w:t>
+        <w:t xml:space="preserve"> </w:t>
+      </w:r>
+      <w:r>
+        <w:rPr>
+          <w:bCs/>
+          <w:sz w:val="22"/>
+          <w:szCs w:val="22"/>
+        </w:rPr>
+        <w:t>MVC, Collections</w:t>
       </w:r>
     </w:p>
     <w:p>
@@ -6307,14 +7156,14 @@
                 <w:szCs w:val="22"/>
               </w:rPr>
             </w:pPr>
-          </w:p>
-          <w:p>
-            <w:pPr>
-              <w:rPr>
-                <w:sz w:val="22"/>
-                <w:szCs w:val="22"/>
-              </w:rPr>
-            </w:pPr>
+            <w:hyperlink r:id="rId30" w:history="1">
+              <w:r>
+                <w:rPr>
+                  <w:rStyle w:val="Hyperlink"/>
+                </w:rPr>
+                <w:t>https://github.com/alkire-jeremy/CIT360/blob/master/Familiarity%20Reviews/Documentation/Project%20Tracker%20(Use%20Case%20Document).docx</w:t>
+              </w:r>
+            </w:hyperlink>
           </w:p>
         </w:tc>
         <w:tc>
@@ -6333,995 +7182,7 @@
                 <w:sz w:val="22"/>
                 <w:szCs w:val="22"/>
               </w:rPr>
-              <w:t xml:space="preserve">This diagram displays the sequence of events that occur in my </w:t>
-            </w:r>
-            <w:proofErr w:type="spellStart"/>
-            <w:r>
-              <w:rPr>
-                <w:sz w:val="22"/>
-                <w:szCs w:val="22"/>
-              </w:rPr>
-              <w:t>ProjectTracker</w:t>
-            </w:r>
-            <w:proofErr w:type="spellEnd"/>
-            <w:r>
-              <w:rPr>
-                <w:sz w:val="22"/>
-                <w:szCs w:val="22"/>
-              </w:rPr>
-              <w:t xml:space="preserve"> application. It displays the most critical methods that are called to navigate between views and send data between different components of the program. While it does not list </w:t>
-            </w:r>
-            <w:r>
-              <w:rPr>
-                <w:i/>
-                <w:iCs/>
-                <w:sz w:val="22"/>
-                <w:szCs w:val="22"/>
-              </w:rPr>
-              <w:t>every</w:t>
-            </w:r>
-            <w:r>
-              <w:rPr>
-                <w:sz w:val="22"/>
-                <w:szCs w:val="22"/>
-              </w:rPr>
-              <w:t xml:space="preserve"> function called, such as those necessary to parse data, it does list those used to send data from one place to another. It states how the user starts the application, what function is called when they select a view, and how data gets into the database and back.</w:t>
-            </w:r>
-          </w:p>
-        </w:tc>
-        <w:tc>
-          <w:tcPr>
-            <w:tcW w:w="2245" w:type="dxa"/>
-          </w:tcPr>
-          <w:p>
-            <w:pPr>
-              <w:rPr>
-                <w:sz w:val="22"/>
-                <w:szCs w:val="22"/>
-              </w:rPr>
-            </w:pPr>
-            <w:r>
-              <w:rPr>
-                <w:sz w:val="22"/>
-                <w:szCs w:val="22"/>
-              </w:rPr>
-              <w:t>My code.</w:t>
-            </w:r>
-          </w:p>
-        </w:tc>
-      </w:tr>
-    </w:tbl>
-    <w:p>
-      <w:pPr>
-        <w:rPr>
-          <w:sz w:val="22"/>
-          <w:szCs w:val="22"/>
-        </w:rPr>
-      </w:pPr>
-    </w:p>
-    <w:p>
-      <w:pPr>
-        <w:rPr>
-          <w:sz w:val="22"/>
-          <w:szCs w:val="22"/>
-        </w:rPr>
-      </w:pPr>
-      <w:r>
-        <w:rPr>
-          <w:b/>
-          <w:sz w:val="22"/>
-          <w:szCs w:val="22"/>
-        </w:rPr>
-        <w:t>Coding Topic:</w:t>
-      </w:r>
-      <w:r>
-        <w:rPr>
-          <w:sz w:val="22"/>
-          <w:szCs w:val="22"/>
-        </w:rPr>
-        <w:t xml:space="preserve"> </w:t>
-      </w:r>
-      <w:r>
-        <w:rPr>
-          <w:sz w:val="22"/>
-          <w:szCs w:val="22"/>
-        </w:rPr>
-        <w:t>System Level Tests</w:t>
-      </w:r>
-    </w:p>
-    <w:p>
-      <w:pPr>
-        <w:rPr>
-          <w:sz w:val="22"/>
-          <w:szCs w:val="22"/>
-        </w:rPr>
-      </w:pPr>
-      <w:r>
-        <w:rPr>
-          <w:b/>
-          <w:sz w:val="22"/>
-          <w:szCs w:val="22"/>
-        </w:rPr>
-        <w:t>Description of Understanding:</w:t>
-      </w:r>
-      <w:r>
-        <w:rPr>
-          <w:b/>
-          <w:sz w:val="22"/>
-          <w:szCs w:val="22"/>
-        </w:rPr>
-        <w:t xml:space="preserve"> </w:t>
-      </w:r>
-      <w:r>
-        <w:rPr>
-          <w:sz w:val="22"/>
-          <w:szCs w:val="22"/>
-        </w:rPr>
-        <w:t>System level tests test each component of a program (ensuring its functionality as a whole) rather than testing a single part. Complex systems that consist of multiple components such as a database, web application, web server, and more are tested individually to verify their functionality. A system level test must conduct multiple tests in order to verify complete system functionality. A system level test should be able to be executed by someone who knows little to nothing about the inner workings of the system. It typically runs through a script, and the tester follows up upon running this script by documenting the results of the test in a spreadsheet.</w:t>
-      </w:r>
-    </w:p>
-    <w:p>
-      <w:pPr>
-        <w:rPr>
-          <w:sz w:val="22"/>
-          <w:szCs w:val="22"/>
-        </w:rPr>
-      </w:pPr>
-      <w:r>
-        <w:rPr>
-          <w:b/>
-          <w:sz w:val="22"/>
-          <w:szCs w:val="22"/>
-        </w:rPr>
-        <w:t>Teaching Video:</w:t>
-      </w:r>
-    </w:p>
-    <w:p>
-      <w:pPr>
-        <w:rPr>
-          <w:sz w:val="22"/>
-          <w:szCs w:val="22"/>
-        </w:rPr>
-      </w:pPr>
-      <w:r>
-        <w:rPr>
-          <w:b/>
-          <w:sz w:val="22"/>
-          <w:szCs w:val="22"/>
-        </w:rPr>
-        <w:t>Starting at:</w:t>
-      </w:r>
-    </w:p>
-    <w:p>
-      <w:pPr>
-        <w:rPr>
-          <w:sz w:val="22"/>
-          <w:szCs w:val="22"/>
-        </w:rPr>
-      </w:pPr>
-      <w:r>
-        <w:rPr>
-          <w:b/>
-          <w:sz w:val="22"/>
-          <w:szCs w:val="22"/>
-        </w:rPr>
-        <w:t>Also Integrated with:</w:t>
-      </w:r>
-      <w:r>
-        <w:rPr>
-          <w:b/>
-          <w:sz w:val="22"/>
-          <w:szCs w:val="22"/>
-        </w:rPr>
-        <w:t xml:space="preserve"> </w:t>
-      </w:r>
-      <w:r>
-        <w:rPr>
-          <w:sz w:val="22"/>
-          <w:szCs w:val="22"/>
-        </w:rPr>
-        <w:t>Hibernate, Servlets,</w:t>
-      </w:r>
-      <w:r>
-        <w:rPr>
-          <w:sz w:val="22"/>
-          <w:szCs w:val="22"/>
-        </w:rPr>
-        <w:t xml:space="preserve"> </w:t>
-      </w:r>
-      <w:proofErr w:type="spellStart"/>
-      <w:r>
-        <w:rPr>
-          <w:sz w:val="22"/>
-          <w:szCs w:val="22"/>
-        </w:rPr>
-        <w:t>HttpURLConnection</w:t>
-      </w:r>
-      <w:proofErr w:type="spellEnd"/>
-    </w:p>
-    <w:p>
-      <w:pPr>
-        <w:jc w:val="center"/>
-        <w:rPr>
-          <w:sz w:val="22"/>
-          <w:szCs w:val="22"/>
-        </w:rPr>
-      </w:pPr>
-    </w:p>
-    <w:tbl>
-      <w:tblPr>
-        <w:tblStyle w:val="TableGrid"/>
-        <w:tblW w:w="0" w:type="auto"/>
-        <w:tblLayout w:type="fixed"/>
-        <w:tblLook w:val="04A0" w:firstRow="1" w:lastRow="0" w:firstColumn="1" w:lastColumn="0" w:noHBand="0" w:noVBand="1"/>
-      </w:tblPr>
-      <w:tblGrid>
-        <w:gridCol w:w="2245"/>
-        <w:gridCol w:w="1980"/>
-        <w:gridCol w:w="3510"/>
-        <w:gridCol w:w="1615"/>
-      </w:tblGrid>
-      <w:tr>
-        <w:tc>
-          <w:tcPr>
-            <w:tcW w:w="2245" w:type="dxa"/>
-            <w:shd w:val="clear" w:color="auto" w:fill="D9D9D9" w:themeFill="background1" w:themeFillShade="D9"/>
-          </w:tcPr>
-          <w:p>
-            <w:pPr>
-              <w:jc w:val="center"/>
-              <w:rPr>
-                <w:b/>
-                <w:sz w:val="22"/>
-                <w:szCs w:val="22"/>
-              </w:rPr>
-            </w:pPr>
-            <w:r>
-              <w:rPr>
-                <w:b/>
-                <w:sz w:val="22"/>
-                <w:szCs w:val="22"/>
-              </w:rPr>
-              <w:t>File</w:t>
-            </w:r>
-          </w:p>
-        </w:tc>
-        <w:tc>
-          <w:tcPr>
-            <w:tcW w:w="1980" w:type="dxa"/>
-            <w:shd w:val="clear" w:color="auto" w:fill="D9D9D9" w:themeFill="background1" w:themeFillShade="D9"/>
-          </w:tcPr>
-          <w:p>
-            <w:pPr>
-              <w:jc w:val="center"/>
-              <w:rPr>
-                <w:b/>
-                <w:sz w:val="22"/>
-                <w:szCs w:val="22"/>
-              </w:rPr>
-            </w:pPr>
-            <w:r>
-              <w:rPr>
-                <w:b/>
-                <w:sz w:val="22"/>
-                <w:szCs w:val="22"/>
-              </w:rPr>
-              <w:t>Git Link</w:t>
-            </w:r>
-          </w:p>
-        </w:tc>
-        <w:tc>
-          <w:tcPr>
-            <w:tcW w:w="3510" w:type="dxa"/>
-            <w:shd w:val="clear" w:color="auto" w:fill="D9D9D9" w:themeFill="background1" w:themeFillShade="D9"/>
-          </w:tcPr>
-          <w:p>
-            <w:pPr>
-              <w:jc w:val="center"/>
-              <w:rPr>
-                <w:b/>
-                <w:sz w:val="22"/>
-                <w:szCs w:val="22"/>
-              </w:rPr>
-            </w:pPr>
-            <w:r>
-              <w:rPr>
-                <w:b/>
-                <w:sz w:val="22"/>
-                <w:szCs w:val="22"/>
-              </w:rPr>
-              <w:t>What should I be looking for?</w:t>
-            </w:r>
-          </w:p>
-        </w:tc>
-        <w:tc>
-          <w:tcPr>
-            <w:tcW w:w="1615" w:type="dxa"/>
-            <w:shd w:val="clear" w:color="auto" w:fill="D9D9D9" w:themeFill="background1" w:themeFillShade="D9"/>
-          </w:tcPr>
-          <w:p>
-            <w:pPr>
-              <w:jc w:val="center"/>
-              <w:rPr>
-                <w:b/>
-                <w:sz w:val="22"/>
-                <w:szCs w:val="22"/>
-              </w:rPr>
-            </w:pPr>
-            <w:r>
-              <w:rPr>
-                <w:b/>
-                <w:sz w:val="22"/>
-                <w:szCs w:val="22"/>
-              </w:rPr>
-              <w:t>Sandbox or Your code?</w:t>
-            </w:r>
-          </w:p>
-        </w:tc>
-      </w:tr>
-      <w:tr>
-        <w:tc>
-          <w:tcPr>
-            <w:tcW w:w="2245" w:type="dxa"/>
-          </w:tcPr>
-          <w:p>
-            <w:pPr>
-              <w:rPr>
-                <w:sz w:val="22"/>
-                <w:szCs w:val="22"/>
-              </w:rPr>
-            </w:pPr>
-            <w:r>
-              <w:rPr>
-                <w:sz w:val="22"/>
-                <w:szCs w:val="22"/>
-              </w:rPr>
-              <w:t>MainActivity.java</w:t>
-            </w:r>
-          </w:p>
-        </w:tc>
-        <w:tc>
-          <w:tcPr>
-            <w:tcW w:w="1980" w:type="dxa"/>
-          </w:tcPr>
-          <w:p/>
-        </w:tc>
-        <w:tc>
-          <w:tcPr>
-            <w:tcW w:w="3510" w:type="dxa"/>
-          </w:tcPr>
-          <w:p>
-            <w:pPr>
-              <w:rPr>
-                <w:sz w:val="22"/>
-                <w:szCs w:val="22"/>
-              </w:rPr>
-            </w:pPr>
-            <w:r>
-              <w:rPr>
-                <w:sz w:val="22"/>
-                <w:szCs w:val="22"/>
-              </w:rPr>
-              <w:t>This class contains the method bound to the System Test button in the activity_main.xml file.</w:t>
-            </w:r>
-          </w:p>
-          <w:p>
-            <w:pPr>
-              <w:rPr>
-                <w:sz w:val="22"/>
-                <w:szCs w:val="22"/>
-              </w:rPr>
-            </w:pPr>
-          </w:p>
-          <w:p>
-            <w:pPr>
-              <w:rPr>
-                <w:sz w:val="22"/>
-                <w:szCs w:val="22"/>
-              </w:rPr>
-            </w:pPr>
-            <w:r>
-              <w:rPr>
-                <w:sz w:val="22"/>
-                <w:szCs w:val="22"/>
-              </w:rPr>
-              <w:lastRenderedPageBreak/>
-              <w:t>Lines 55-74 compose this method, titled “</w:t>
-            </w:r>
-            <w:proofErr w:type="spellStart"/>
-            <w:r>
-              <w:rPr>
-                <w:sz w:val="22"/>
-                <w:szCs w:val="22"/>
-              </w:rPr>
-              <w:t>clickTestProject</w:t>
-            </w:r>
-            <w:proofErr w:type="spellEnd"/>
-            <w:r>
-              <w:rPr>
-                <w:sz w:val="22"/>
-                <w:szCs w:val="22"/>
-              </w:rPr>
-              <w:t>()”.</w:t>
-            </w:r>
-          </w:p>
-          <w:p>
-            <w:pPr>
-              <w:rPr>
-                <w:sz w:val="22"/>
-                <w:szCs w:val="22"/>
-              </w:rPr>
-            </w:pPr>
-          </w:p>
-          <w:p>
-            <w:pPr>
-              <w:rPr>
-                <w:sz w:val="22"/>
-                <w:szCs w:val="22"/>
-              </w:rPr>
-            </w:pPr>
-            <w:r>
-              <w:rPr>
-                <w:sz w:val="22"/>
-                <w:szCs w:val="22"/>
-              </w:rPr>
-              <w:t xml:space="preserve">This method calls the encode() method statically from </w:t>
-            </w:r>
-            <w:proofErr w:type="spellStart"/>
-            <w:r>
-              <w:rPr>
-                <w:sz w:val="22"/>
-                <w:szCs w:val="22"/>
-              </w:rPr>
-              <w:t>URLEncoder</w:t>
-            </w:r>
-            <w:proofErr w:type="spellEnd"/>
-            <w:r>
-              <w:rPr>
-                <w:sz w:val="22"/>
-                <w:szCs w:val="22"/>
-              </w:rPr>
-              <w:t xml:space="preserve"> and uses it to create a large String that will be sent to the server as a POST request.</w:t>
-            </w:r>
-          </w:p>
-          <w:p>
-            <w:pPr>
-              <w:rPr>
-                <w:sz w:val="22"/>
-                <w:szCs w:val="22"/>
-              </w:rPr>
-            </w:pPr>
-          </w:p>
-          <w:p>
-            <w:pPr>
-              <w:rPr>
-                <w:sz w:val="22"/>
-                <w:szCs w:val="22"/>
-              </w:rPr>
-            </w:pPr>
-            <w:r>
-              <w:rPr>
-                <w:sz w:val="22"/>
-                <w:szCs w:val="22"/>
-              </w:rPr>
-              <w:t>This request will contain the information necessary to create a simple test Project object that will be inserted into the database.</w:t>
-            </w:r>
-          </w:p>
-          <w:p>
-            <w:pPr>
-              <w:rPr>
-                <w:sz w:val="22"/>
-                <w:szCs w:val="22"/>
-              </w:rPr>
-            </w:pPr>
-          </w:p>
-          <w:p>
-            <w:pPr>
-              <w:rPr>
-                <w:sz w:val="22"/>
-                <w:szCs w:val="22"/>
-              </w:rPr>
-            </w:pPr>
-            <w:r>
-              <w:rPr>
-                <w:sz w:val="22"/>
-                <w:szCs w:val="22"/>
-              </w:rPr>
-              <w:t>The server should accept this request, create an instance of the Project class and insert the object into the database. From there, it should take the initial request, convert it to a JSON string, and send it back to Android.</w:t>
-            </w:r>
-          </w:p>
-          <w:p>
-            <w:pPr>
-              <w:rPr>
-                <w:sz w:val="22"/>
-                <w:szCs w:val="22"/>
-              </w:rPr>
-            </w:pPr>
-          </w:p>
-          <w:p>
-            <w:pPr>
-              <w:rPr>
-                <w:sz w:val="22"/>
-                <w:szCs w:val="22"/>
-              </w:rPr>
-            </w:pPr>
-            <w:r>
-              <w:rPr>
-                <w:sz w:val="22"/>
-                <w:szCs w:val="22"/>
-              </w:rPr>
-              <w:t>The response will be displayed on SystemTest.java</w:t>
-            </w:r>
-          </w:p>
-        </w:tc>
-        <w:tc>
-          <w:tcPr>
-            <w:tcW w:w="1615" w:type="dxa"/>
-          </w:tcPr>
-          <w:p>
-            <w:pPr>
-              <w:rPr>
-                <w:sz w:val="22"/>
-                <w:szCs w:val="22"/>
-              </w:rPr>
-            </w:pPr>
-          </w:p>
-        </w:tc>
-      </w:tr>
-      <w:tr>
-        <w:tc>
-          <w:tcPr>
-            <w:tcW w:w="2245" w:type="dxa"/>
-          </w:tcPr>
-          <w:p>
-            <w:pPr>
-              <w:rPr>
-                <w:sz w:val="22"/>
-                <w:szCs w:val="22"/>
-              </w:rPr>
-            </w:pPr>
-            <w:r>
-              <w:rPr>
-                <w:sz w:val="22"/>
-                <w:szCs w:val="22"/>
-              </w:rPr>
-              <w:t>SystemTest.java</w:t>
-            </w:r>
-          </w:p>
-        </w:tc>
-        <w:tc>
-          <w:tcPr>
-            <w:tcW w:w="1980" w:type="dxa"/>
-          </w:tcPr>
-          <w:p>
-            <w:pPr>
-              <w:rPr>
-                <w:sz w:val="22"/>
-                <w:szCs w:val="22"/>
-              </w:rPr>
-            </w:pPr>
-          </w:p>
-        </w:tc>
-        <w:tc>
-          <w:tcPr>
-            <w:tcW w:w="3510" w:type="dxa"/>
-          </w:tcPr>
-          <w:p>
-            <w:pPr>
-              <w:rPr>
-                <w:sz w:val="22"/>
-                <w:szCs w:val="22"/>
-              </w:rPr>
-            </w:pPr>
-            <w:r>
-              <w:rPr>
-                <w:sz w:val="22"/>
-                <w:szCs w:val="22"/>
-              </w:rPr>
-              <w:t xml:space="preserve">This displays the results of the </w:t>
-            </w:r>
-            <w:proofErr w:type="spellStart"/>
-            <w:r>
-              <w:rPr>
-                <w:sz w:val="22"/>
-                <w:szCs w:val="22"/>
-              </w:rPr>
-              <w:t>SystemTest</w:t>
-            </w:r>
-            <w:proofErr w:type="spellEnd"/>
-            <w:r>
-              <w:rPr>
-                <w:sz w:val="22"/>
-                <w:szCs w:val="22"/>
-              </w:rPr>
-              <w:t>, although the test itself is initiated by a user pressing the “System Test” button on the main view of the Android application.</w:t>
-            </w:r>
-          </w:p>
-          <w:p>
-            <w:pPr>
-              <w:rPr>
-                <w:sz w:val="22"/>
-                <w:szCs w:val="22"/>
-              </w:rPr>
-            </w:pPr>
-          </w:p>
-          <w:p>
-            <w:pPr>
-              <w:rPr>
-                <w:sz w:val="22"/>
-                <w:szCs w:val="22"/>
-              </w:rPr>
-            </w:pPr>
-            <w:r>
-              <w:rPr>
-                <w:sz w:val="22"/>
-                <w:szCs w:val="22"/>
-              </w:rPr>
-              <w:t>This is of course strictly for people testing the system, and not for users, but this isn’t an application being developed for deployment.</w:t>
-            </w:r>
-          </w:p>
-        </w:tc>
-        <w:tc>
-          <w:tcPr>
-            <w:tcW w:w="1615" w:type="dxa"/>
-          </w:tcPr>
-          <w:p>
-            <w:pPr>
-              <w:rPr>
-                <w:sz w:val="22"/>
-                <w:szCs w:val="22"/>
-              </w:rPr>
-            </w:pPr>
-            <w:r>
-              <w:rPr>
-                <w:sz w:val="22"/>
-                <w:szCs w:val="22"/>
-              </w:rPr>
-              <w:t>My code.</w:t>
-            </w:r>
-          </w:p>
-        </w:tc>
-      </w:tr>
-      <w:tr>
-        <w:tc>
-          <w:tcPr>
-            <w:tcW w:w="2245" w:type="dxa"/>
-          </w:tcPr>
-          <w:p>
-            <w:pPr>
-              <w:rPr>
-                <w:sz w:val="22"/>
-                <w:szCs w:val="22"/>
-              </w:rPr>
-            </w:pPr>
-            <w:r>
-              <w:rPr>
-                <w:sz w:val="22"/>
-                <w:szCs w:val="22"/>
-              </w:rPr>
-              <w:t>Systems Level Test (Documentation).xlsx</w:t>
-            </w:r>
-          </w:p>
-        </w:tc>
-        <w:tc>
-          <w:tcPr>
-            <w:tcW w:w="1980" w:type="dxa"/>
-          </w:tcPr>
-          <w:p/>
-        </w:tc>
-        <w:tc>
-          <w:tcPr>
-            <w:tcW w:w="3510" w:type="dxa"/>
-          </w:tcPr>
-          <w:p>
-            <w:pPr>
-              <w:rPr>
-                <w:sz w:val="22"/>
-                <w:szCs w:val="22"/>
-              </w:rPr>
-            </w:pPr>
-            <w:r>
-              <w:rPr>
-                <w:sz w:val="22"/>
-                <w:szCs w:val="22"/>
-              </w:rPr>
-              <w:t>This contains written documentation of what steps one must take to execute the system test, and what results they can expect to see. This is where they document pass, fails, and other pertinent information.</w:t>
-            </w:r>
-          </w:p>
-        </w:tc>
-        <w:tc>
-          <w:tcPr>
-            <w:tcW w:w="1615" w:type="dxa"/>
-          </w:tcPr>
-          <w:p>
-            <w:pPr>
-              <w:rPr>
-                <w:sz w:val="22"/>
-                <w:szCs w:val="22"/>
-              </w:rPr>
-            </w:pPr>
-          </w:p>
-        </w:tc>
-      </w:tr>
-    </w:tbl>
-    <w:p>
-      <w:pPr>
-        <w:rPr>
-          <w:sz w:val="22"/>
-          <w:szCs w:val="22"/>
-        </w:rPr>
-      </w:pPr>
-    </w:p>
-    <w:p>
-      <w:pPr>
-        <w:rPr>
-          <w:sz w:val="22"/>
-          <w:szCs w:val="22"/>
-        </w:rPr>
-      </w:pPr>
-      <w:r>
-        <w:rPr>
-          <w:b/>
-          <w:sz w:val="22"/>
-          <w:szCs w:val="22"/>
-        </w:rPr>
-        <w:t>Diagram</w:t>
-      </w:r>
-      <w:r>
-        <w:rPr>
-          <w:sz w:val="22"/>
-          <w:szCs w:val="22"/>
-        </w:rPr>
-        <w:t xml:space="preserve">: </w:t>
-      </w:r>
-      <w:r>
-        <w:rPr>
-          <w:sz w:val="22"/>
-          <w:szCs w:val="22"/>
-        </w:rPr>
-        <w:t>Use Case Document</w:t>
-      </w:r>
-    </w:p>
-    <w:p>
-      <w:pPr>
-        <w:rPr>
-          <w:rFonts w:cs="Helvetica"/>
-          <w:sz w:val="22"/>
-          <w:szCs w:val="22"/>
-        </w:rPr>
-      </w:pPr>
-      <w:r>
-        <w:rPr>
-          <w:b/>
-          <w:sz w:val="22"/>
-          <w:szCs w:val="22"/>
-        </w:rPr>
-        <w:t xml:space="preserve">Description of Understanding: </w:t>
-      </w:r>
-      <w:r>
-        <w:rPr>
-          <w:rFonts w:cs="Helvetica"/>
-          <w:sz w:val="22"/>
-          <w:szCs w:val="22"/>
-        </w:rPr>
-        <w:t xml:space="preserve">A use case document offers a story of how an actor utilizes a system (via use cases) to achieve its goals. It provides a detailed step by step description of how the actor will use the system to achieve its desired outcome. Unlike a use case diagram, it provides a written representation of this information, rather than illustrated. It is typically in table format and is composed of a general description of the use case, its name, detail about the author and date in which this </w:t>
-      </w:r>
-      <w:r>
-        <w:rPr>
-          <w:rFonts w:cs="Helvetica"/>
-          <w:sz w:val="22"/>
-          <w:szCs w:val="22"/>
-        </w:rPr>
-        <w:lastRenderedPageBreak/>
-        <w:t>information was documented, a list of actors, preconditions, postconditions, an explanation of flow, alternative flows, exceptions, and requirements.</w:t>
-      </w:r>
-    </w:p>
-    <w:p>
-      <w:pPr>
-        <w:rPr>
-          <w:bCs/>
-          <w:sz w:val="22"/>
-          <w:szCs w:val="22"/>
-        </w:rPr>
-      </w:pPr>
-      <w:r>
-        <w:rPr>
-          <w:b/>
-          <w:sz w:val="22"/>
-          <w:szCs w:val="22"/>
-        </w:rPr>
-        <w:t>Also Integrated with:</w:t>
-      </w:r>
-      <w:r>
-        <w:rPr>
-          <w:b/>
-          <w:sz w:val="22"/>
-          <w:szCs w:val="22"/>
-        </w:rPr>
-        <w:t xml:space="preserve"> </w:t>
-      </w:r>
-      <w:r>
-        <w:rPr>
-          <w:bCs/>
-          <w:sz w:val="22"/>
-          <w:szCs w:val="22"/>
-        </w:rPr>
-        <w:t>MVC, Collections</w:t>
-      </w:r>
-    </w:p>
-    <w:p>
-      <w:pPr>
-        <w:rPr>
-          <w:sz w:val="22"/>
-          <w:szCs w:val="22"/>
-        </w:rPr>
-      </w:pPr>
-      <w:r>
-        <w:rPr>
-          <w:b/>
-          <w:sz w:val="22"/>
-          <w:szCs w:val="22"/>
-        </w:rPr>
-        <w:t>Teaching Video:</w:t>
-      </w:r>
-      <w:r>
-        <w:rPr>
-          <w:sz w:val="22"/>
-          <w:szCs w:val="22"/>
-        </w:rPr>
-        <w:t xml:space="preserve"> None</w:t>
-      </w:r>
-    </w:p>
-    <w:p>
-      <w:pPr>
-        <w:rPr>
-          <w:sz w:val="22"/>
-          <w:szCs w:val="22"/>
-        </w:rPr>
-      </w:pPr>
-    </w:p>
-    <w:tbl>
-      <w:tblPr>
-        <w:tblStyle w:val="TableGrid"/>
-        <w:tblW w:w="0" w:type="auto"/>
-        <w:tblLayout w:type="fixed"/>
-        <w:tblLook w:val="04A0" w:firstRow="1" w:lastRow="0" w:firstColumn="1" w:lastColumn="0" w:noHBand="0" w:noVBand="1"/>
-      </w:tblPr>
-      <w:tblGrid>
-        <w:gridCol w:w="4225"/>
-        <w:gridCol w:w="2880"/>
-        <w:gridCol w:w="2245"/>
-      </w:tblGrid>
-      <w:tr>
-        <w:tc>
-          <w:tcPr>
-            <w:tcW w:w="4225" w:type="dxa"/>
-            <w:shd w:val="clear" w:color="auto" w:fill="D9D9D9" w:themeFill="background1" w:themeFillShade="D9"/>
-          </w:tcPr>
-          <w:p>
-            <w:pPr>
-              <w:jc w:val="center"/>
-              <w:rPr>
-                <w:b/>
-                <w:sz w:val="22"/>
-                <w:szCs w:val="22"/>
-              </w:rPr>
-            </w:pPr>
-            <w:r>
-              <w:rPr>
-                <w:b/>
-                <w:sz w:val="22"/>
-                <w:szCs w:val="22"/>
-              </w:rPr>
-              <w:t>File</w:t>
-            </w:r>
-          </w:p>
-        </w:tc>
-        <w:tc>
-          <w:tcPr>
-            <w:tcW w:w="2880" w:type="dxa"/>
-            <w:shd w:val="clear" w:color="auto" w:fill="D9D9D9" w:themeFill="background1" w:themeFillShade="D9"/>
-          </w:tcPr>
-          <w:p>
-            <w:pPr>
-              <w:jc w:val="center"/>
-              <w:rPr>
-                <w:b/>
-                <w:sz w:val="22"/>
-                <w:szCs w:val="22"/>
-              </w:rPr>
-            </w:pPr>
-            <w:r>
-              <w:rPr>
-                <w:b/>
-                <w:sz w:val="22"/>
-                <w:szCs w:val="22"/>
-              </w:rPr>
-              <w:t>What should I be looking for?</w:t>
-            </w:r>
-          </w:p>
-        </w:tc>
-        <w:tc>
-          <w:tcPr>
-            <w:tcW w:w="2245" w:type="dxa"/>
-            <w:shd w:val="clear" w:color="auto" w:fill="D9D9D9" w:themeFill="background1" w:themeFillShade="D9"/>
-          </w:tcPr>
-          <w:p>
-            <w:pPr>
-              <w:jc w:val="center"/>
-              <w:rPr>
-                <w:b/>
-                <w:sz w:val="22"/>
-                <w:szCs w:val="22"/>
-              </w:rPr>
-            </w:pPr>
-            <w:r>
-              <w:rPr>
-                <w:b/>
-                <w:sz w:val="22"/>
-                <w:szCs w:val="22"/>
-              </w:rPr>
-              <w:t>Example</w:t>
-            </w:r>
-          </w:p>
-          <w:p>
-            <w:pPr>
-              <w:jc w:val="center"/>
-              <w:rPr>
-                <w:b/>
-                <w:sz w:val="22"/>
-                <w:szCs w:val="22"/>
-              </w:rPr>
-            </w:pPr>
-            <w:r>
-              <w:rPr>
-                <w:b/>
-                <w:sz w:val="22"/>
-                <w:szCs w:val="22"/>
-              </w:rPr>
-              <w:t>Or Your code?</w:t>
-            </w:r>
-          </w:p>
-        </w:tc>
-      </w:tr>
-      <w:tr>
-        <w:tc>
-          <w:tcPr>
-            <w:tcW w:w="4225" w:type="dxa"/>
-          </w:tcPr>
-          <w:p>
-            <w:pPr>
-              <w:rPr>
-                <w:sz w:val="22"/>
-                <w:szCs w:val="22"/>
-              </w:rPr>
-            </w:pPr>
-          </w:p>
-        </w:tc>
-        <w:tc>
-          <w:tcPr>
-            <w:tcW w:w="2880" w:type="dxa"/>
-          </w:tcPr>
-          <w:p>
-            <w:pPr>
-              <w:rPr>
-                <w:sz w:val="22"/>
-                <w:szCs w:val="22"/>
-              </w:rPr>
-            </w:pPr>
-            <w:r>
-              <w:rPr>
-                <w:sz w:val="22"/>
-                <w:szCs w:val="22"/>
-              </w:rPr>
-              <w:t xml:space="preserve">The link on the left links directly to a .doc file, which is my use case document for </w:t>
-            </w:r>
-            <w:r>
-              <w:rPr>
-                <w:sz w:val="22"/>
-                <w:szCs w:val="22"/>
-              </w:rPr>
-              <w:t xml:space="preserve">my entire </w:t>
+              <w:t xml:space="preserve">The link on the left links directly to a .doc file, which is my use case document for my entire </w:t>
             </w:r>
             <w:proofErr w:type="spellStart"/>
             <w:r>
@@ -8078,6 +7939,7 @@
   <w:style w:type="character" w:default="1" w:styleId="DefaultParagraphFont">
     <w:name w:val="Default Paragraph Font"/>
     <w:uiPriority w:val="1"/>
+    <w:semiHidden/>
     <w:unhideWhenUsed/>
   </w:style>
   <w:style w:type="table" w:default="1" w:styleId="TableNormal">

</xml_diff>